<commit_message>
add a sort function in checkout
</commit_message>
<xml_diff>
--- a/LDDBP_实验表.docx
+++ b/LDDBP_实验表.docx
@@ -13,6 +13,7 @@
         <w:ind w:firstLineChars="0"/>
         <w:rPr>
           <w:rFonts w:ascii="黑体" w:eastAsia="黑体" w:hAnsi="黑体"/>
+          <w:color w:val="FF0000"/>
           <w:szCs w:val="21"/>
         </w:rPr>
       </w:pPr>
@@ -35,7 +36,15 @@
           <w:rFonts w:ascii="黑体" w:eastAsia="黑体" w:hAnsi="黑体"/>
           <w:szCs w:val="21"/>
         </w:rPr>
-        <w:t>:9.9932</w:t>
+        <w:t>:</w:t>
+      </w:r>
+      <w:r>
+        <w:rPr>
+          <w:rFonts w:ascii="黑体" w:eastAsia="黑体" w:hAnsi="黑体"/>
+          <w:color w:val="FF0000"/>
+          <w:szCs w:val="21"/>
+        </w:rPr>
+        <w:t>9.9932</w:t>
       </w:r>
     </w:p>
     <w:p>
@@ -63,7 +72,15 @@
           <w:rFonts w:ascii="黑体" w:eastAsia="黑体" w:hAnsi="黑体"/>
           <w:szCs w:val="21"/>
         </w:rPr>
-        <w:t>lock Size:24</w:t>
+        <w:t>lock Size:</w:t>
+      </w:r>
+      <w:r>
+        <w:rPr>
+          <w:rFonts w:ascii="黑体" w:eastAsia="黑体" w:hAnsi="黑体"/>
+          <w:color w:val="FFC000"/>
+          <w:szCs w:val="21"/>
+        </w:rPr>
+        <w:t>8</w:t>
       </w:r>
     </w:p>
     <w:p>
@@ -75,10 +92,322 @@
         </w:numPr>
         <w:ind w:firstLineChars="0"/>
         <w:rPr>
+          <w:rFonts w:ascii="黑体" w:eastAsia="黑体" w:hAnsi="黑体"/>
+          <w:szCs w:val="21"/>
+        </w:rPr>
+      </w:pPr>
+      <w:r>
+        <w:rPr>
+          <w:rFonts w:ascii="黑体" w:eastAsia="黑体" w:hAnsi="黑体"/>
+          <w:szCs w:val="21"/>
+        </w:rPr>
+        <w:t>Revers</w:t>
+      </w:r>
+      <w:r>
+        <w:rPr>
+          <w:rFonts w:ascii="黑体" w:eastAsia="黑体" w:hAnsi="黑体"/>
+          <w:szCs w:val="21"/>
+        </w:rPr>
+        <w:t>al</w:t>
+      </w:r>
+      <w:r>
+        <w:rPr>
+          <w:rFonts w:ascii="黑体" w:eastAsia="黑体" w:hAnsi="黑体"/>
+          <w:szCs w:val="21"/>
+        </w:rPr>
+        <w:t xml:space="preserve">: </w:t>
+      </w:r>
+      <w:r>
+        <w:rPr>
+          <w:rFonts w:ascii="黑体" w:eastAsia="黑体" w:hAnsi="黑体"/>
+          <w:color w:val="FFFF00"/>
+          <w:szCs w:val="21"/>
+        </w:rPr>
+        <w:t>yes</w:t>
+      </w:r>
+    </w:p>
+    <w:tbl>
+      <w:tblPr>
+        <w:tblStyle w:val="a6"/>
+        <w:tblW w:w="0" w:type="auto"/>
+        <w:tblInd w:w="420" w:type="dxa"/>
+        <w:tblLook w:val="04A0" w:firstRow="1" w:lastRow="0" w:firstColumn="1" w:lastColumn="0" w:noHBand="0" w:noVBand="1"/>
+      </w:tblPr>
+      <w:tblGrid>
+        <w:gridCol w:w="3938"/>
+        <w:gridCol w:w="3938"/>
+      </w:tblGrid>
+      <w:tr>
+        <w:tc>
+          <w:tcPr>
+            <w:tcW w:w="4148" w:type="dxa"/>
+          </w:tcPr>
+          <w:p>
+            <w:pPr>
+              <w:pStyle w:val="a5"/>
+              <w:ind w:firstLineChars="0" w:firstLine="0"/>
+              <w:rPr>
+                <w:rFonts w:ascii="黑体" w:eastAsia="黑体" w:hAnsi="黑体"/>
+                <w:szCs w:val="21"/>
+              </w:rPr>
+            </w:pPr>
+            <w:r>
+              <w:rPr>
+                <w:rFonts w:ascii="黑体" w:eastAsia="黑体" w:hAnsi="黑体" w:hint="eastAsia"/>
+                <w:szCs w:val="21"/>
+              </w:rPr>
+              <w:t>分类阈值</w:t>
+            </w:r>
+          </w:p>
+        </w:tc>
+        <w:tc>
+          <w:tcPr>
+            <w:tcW w:w="4148" w:type="dxa"/>
+          </w:tcPr>
+          <w:p>
+            <w:pPr>
+              <w:pStyle w:val="a5"/>
+              <w:ind w:firstLineChars="0" w:firstLine="0"/>
+              <w:rPr>
+                <w:rFonts w:ascii="黑体" w:eastAsia="黑体" w:hAnsi="黑体"/>
+                <w:szCs w:val="21"/>
+              </w:rPr>
+            </w:pPr>
+            <w:r>
+              <w:rPr>
+                <w:rFonts w:ascii="黑体" w:eastAsia="黑体" w:hAnsi="黑体" w:hint="eastAsia"/>
+                <w:szCs w:val="21"/>
+              </w:rPr>
+              <w:t>结果</w:t>
+            </w:r>
+          </w:p>
+        </w:tc>
+      </w:tr>
+      <w:tr>
+        <w:tc>
+          <w:tcPr>
+            <w:tcW w:w="4148" w:type="dxa"/>
+          </w:tcPr>
+          <w:p>
+            <w:pPr>
+              <w:pStyle w:val="a5"/>
+              <w:ind w:firstLineChars="0" w:firstLine="0"/>
+              <w:rPr>
+                <w:rFonts w:ascii="黑体" w:eastAsia="黑体" w:hAnsi="黑体"/>
+                <w:szCs w:val="21"/>
+              </w:rPr>
+            </w:pPr>
+          </w:p>
+        </w:tc>
+        <w:tc>
+          <w:tcPr>
+            <w:tcW w:w="4148" w:type="dxa"/>
+          </w:tcPr>
+          <w:p>
+            <w:pPr>
+              <w:pStyle w:val="a5"/>
+              <w:ind w:firstLineChars="0" w:firstLine="0"/>
+              <w:rPr>
+                <w:rFonts w:ascii="黑体" w:eastAsia="黑体" w:hAnsi="黑体"/>
+                <w:szCs w:val="21"/>
+              </w:rPr>
+            </w:pPr>
+          </w:p>
+        </w:tc>
+      </w:tr>
+      <w:tr>
+        <w:tc>
+          <w:tcPr>
+            <w:tcW w:w="4148" w:type="dxa"/>
+          </w:tcPr>
+          <w:p>
+            <w:pPr>
+              <w:pStyle w:val="a5"/>
+              <w:ind w:firstLineChars="0" w:firstLine="0"/>
+              <w:rPr>
+                <w:rFonts w:ascii="黑体" w:eastAsia="黑体" w:hAnsi="黑体"/>
+                <w:szCs w:val="21"/>
+              </w:rPr>
+            </w:pPr>
+          </w:p>
+        </w:tc>
+        <w:tc>
+          <w:tcPr>
+            <w:tcW w:w="4148" w:type="dxa"/>
+          </w:tcPr>
+          <w:p>
+            <w:pPr>
+              <w:pStyle w:val="a5"/>
+              <w:ind w:firstLineChars="0" w:firstLine="0"/>
+              <w:rPr>
+                <w:rFonts w:ascii="黑体" w:eastAsia="黑体" w:hAnsi="黑体"/>
+                <w:szCs w:val="21"/>
+              </w:rPr>
+            </w:pPr>
+          </w:p>
+        </w:tc>
+      </w:tr>
+      <w:tr>
+        <w:tc>
+          <w:tcPr>
+            <w:tcW w:w="4148" w:type="dxa"/>
+          </w:tcPr>
+          <w:p>
+            <w:pPr>
+              <w:pStyle w:val="a5"/>
+              <w:ind w:firstLineChars="0" w:firstLine="0"/>
+              <w:rPr>
+                <w:rFonts w:ascii="黑体" w:eastAsia="黑体" w:hAnsi="黑体"/>
+                <w:szCs w:val="21"/>
+              </w:rPr>
+            </w:pPr>
+          </w:p>
+        </w:tc>
+        <w:tc>
+          <w:tcPr>
+            <w:tcW w:w="4148" w:type="dxa"/>
+          </w:tcPr>
+          <w:p>
+            <w:pPr>
+              <w:pStyle w:val="a5"/>
+              <w:ind w:firstLineChars="0" w:firstLine="0"/>
+              <w:rPr>
+                <w:rFonts w:ascii="黑体" w:eastAsia="黑体" w:hAnsi="黑体"/>
+                <w:szCs w:val="21"/>
+              </w:rPr>
+            </w:pPr>
+          </w:p>
+        </w:tc>
+      </w:tr>
+    </w:tbl>
+    <w:p>
+      <w:pPr>
+        <w:ind w:left="420" w:hanging="420"/>
+      </w:pPr>
+    </w:p>
+    <w:p>
+      <w:pPr>
+        <w:pStyle w:val="a5"/>
+        <w:ind w:left="420" w:firstLineChars="0" w:firstLine="0"/>
+        <w:rPr>
           <w:rFonts w:ascii="黑体" w:eastAsia="黑体" w:hAnsi="黑体" w:hint="eastAsia"/>
           <w:szCs w:val="21"/>
         </w:rPr>
       </w:pPr>
+    </w:p>
+    <w:p>
+      <w:pPr>
+        <w:pStyle w:val="a5"/>
+        <w:ind w:left="420" w:firstLineChars="0" w:firstLine="0"/>
+        <w:rPr>
+          <w:rFonts w:ascii="黑体" w:eastAsia="黑体" w:hAnsi="黑体"/>
+          <w:szCs w:val="21"/>
+        </w:rPr>
+      </w:pPr>
+    </w:p>
+    <w:p>
+      <w:pPr>
+        <w:pStyle w:val="a5"/>
+        <w:ind w:left="420" w:firstLineChars="0" w:firstLine="0"/>
+        <w:rPr>
+          <w:rFonts w:ascii="黑体" w:eastAsia="黑体" w:hAnsi="黑体"/>
+          <w:szCs w:val="21"/>
+        </w:rPr>
+      </w:pPr>
+    </w:p>
+    <w:p>
+      <w:pPr>
+        <w:pStyle w:val="a5"/>
+        <w:numPr>
+          <w:ilvl w:val="0"/>
+          <w:numId w:val="1"/>
+        </w:numPr>
+        <w:ind w:firstLineChars="0"/>
+        <w:rPr>
+          <w:rFonts w:ascii="黑体" w:eastAsia="黑体" w:hAnsi="黑体"/>
+          <w:color w:val="FF0000"/>
+          <w:szCs w:val="21"/>
+        </w:rPr>
+      </w:pPr>
+      <w:r>
+        <w:rPr>
+          <w:rFonts w:ascii="黑体" w:eastAsia="黑体" w:hAnsi="黑体"/>
+          <w:szCs w:val="21"/>
+        </w:rPr>
+        <w:t>G</w:t>
+      </w:r>
+      <w:r>
+        <w:rPr>
+          <w:rFonts w:ascii="黑体" w:eastAsia="黑体" w:hAnsi="黑体" w:hint="eastAsia"/>
+          <w:szCs w:val="21"/>
+        </w:rPr>
+        <w:t>abor</w:t>
+      </w:r>
+      <w:r>
+        <w:rPr>
+          <w:rFonts w:ascii="黑体" w:eastAsia="黑体" w:hAnsi="黑体"/>
+          <w:szCs w:val="21"/>
+        </w:rPr>
+        <w:t>:</w:t>
+      </w:r>
+      <w:r>
+        <w:rPr>
+          <w:rFonts w:ascii="黑体" w:eastAsia="黑体" w:hAnsi="黑体"/>
+          <w:color w:val="FF0000"/>
+          <w:szCs w:val="21"/>
+        </w:rPr>
+        <w:t>9.9932</w:t>
+      </w:r>
+    </w:p>
+    <w:p>
+      <w:pPr>
+        <w:pStyle w:val="a5"/>
+        <w:numPr>
+          <w:ilvl w:val="0"/>
+          <w:numId w:val="1"/>
+        </w:numPr>
+        <w:ind w:firstLineChars="0"/>
+        <w:rPr>
+          <w:rFonts w:ascii="黑体" w:eastAsia="黑体" w:hAnsi="黑体"/>
+          <w:szCs w:val="21"/>
+        </w:rPr>
+      </w:pPr>
+      <w:r>
+        <w:rPr>
+          <w:rFonts w:ascii="黑体" w:eastAsia="黑体" w:hAnsi="黑体" w:hint="eastAsia"/>
+          <w:szCs w:val="21"/>
+        </w:rPr>
+        <w:t>B</w:t>
+      </w:r>
+      <w:r>
+        <w:rPr>
+          <w:rFonts w:ascii="黑体" w:eastAsia="黑体" w:hAnsi="黑体"/>
+          <w:szCs w:val="21"/>
+        </w:rPr>
+        <w:t>lock Size:</w:t>
+      </w:r>
+      <w:r>
+        <w:rPr>
+          <w:rFonts w:ascii="黑体" w:eastAsia="黑体" w:hAnsi="黑体"/>
+          <w:color w:val="FFC000"/>
+          <w:szCs w:val="21"/>
+        </w:rPr>
+        <w:t>16</w:t>
+      </w:r>
+    </w:p>
+    <w:p>
+      <w:pPr>
+        <w:pStyle w:val="a5"/>
+        <w:numPr>
+          <w:ilvl w:val="0"/>
+          <w:numId w:val="1"/>
+        </w:numPr>
+        <w:ind w:firstLineChars="0"/>
+        <w:rPr>
+          <w:rFonts w:ascii="黑体" w:eastAsia="黑体" w:hAnsi="黑体"/>
+          <w:szCs w:val="21"/>
+        </w:rPr>
+      </w:pPr>
       <w:r>
         <w:rPr>
           <w:rFonts w:ascii="黑体" w:eastAsia="黑体" w:hAnsi="黑体"/>
@@ -98,7 +427,636 @@
           <w:rFonts w:ascii="黑体" w:eastAsia="黑体" w:hAnsi="黑体"/>
           <w:szCs w:val="21"/>
         </w:rPr>
-        <w:t>: yes</w:t>
+        <w:t xml:space="preserve">: </w:t>
+      </w:r>
+      <w:r>
+        <w:rPr>
+          <w:rFonts w:ascii="黑体" w:eastAsia="黑体" w:hAnsi="黑体"/>
+          <w:color w:val="FFFF00"/>
+          <w:szCs w:val="21"/>
+        </w:rPr>
+        <w:t>F</w:t>
+      </w:r>
+      <w:r>
+        <w:rPr>
+          <w:rFonts w:ascii="黑体" w:eastAsia="黑体" w:hAnsi="黑体" w:hint="eastAsia"/>
+          <w:color w:val="FFFF00"/>
+          <w:szCs w:val="21"/>
+        </w:rPr>
+        <w:t>alse</w:t>
+      </w:r>
+    </w:p>
+    <w:tbl>
+      <w:tblPr>
+        <w:tblStyle w:val="a6"/>
+        <w:tblW w:w="0" w:type="auto"/>
+        <w:tblInd w:w="420" w:type="dxa"/>
+        <w:tblLook w:val="04A0" w:firstRow="1" w:lastRow="0" w:firstColumn="1" w:lastColumn="0" w:noHBand="0" w:noVBand="1"/>
+      </w:tblPr>
+      <w:tblGrid>
+        <w:gridCol w:w="3938"/>
+        <w:gridCol w:w="3938"/>
+      </w:tblGrid>
+      <w:tr>
+        <w:tc>
+          <w:tcPr>
+            <w:tcW w:w="4148" w:type="dxa"/>
+          </w:tcPr>
+          <w:p>
+            <w:pPr>
+              <w:pStyle w:val="a5"/>
+              <w:ind w:firstLineChars="0" w:firstLine="0"/>
+              <w:rPr>
+                <w:rFonts w:ascii="黑体" w:eastAsia="黑体" w:hAnsi="黑体"/>
+                <w:szCs w:val="21"/>
+              </w:rPr>
+            </w:pPr>
+            <w:r>
+              <w:rPr>
+                <w:rFonts w:ascii="黑体" w:eastAsia="黑体" w:hAnsi="黑体" w:hint="eastAsia"/>
+                <w:szCs w:val="21"/>
+              </w:rPr>
+              <w:t>分类阈值</w:t>
+            </w:r>
+          </w:p>
+        </w:tc>
+        <w:tc>
+          <w:tcPr>
+            <w:tcW w:w="4148" w:type="dxa"/>
+          </w:tcPr>
+          <w:p>
+            <w:pPr>
+              <w:pStyle w:val="a5"/>
+              <w:ind w:firstLineChars="0" w:firstLine="0"/>
+              <w:rPr>
+                <w:rFonts w:ascii="黑体" w:eastAsia="黑体" w:hAnsi="黑体"/>
+                <w:szCs w:val="21"/>
+              </w:rPr>
+            </w:pPr>
+            <w:r>
+              <w:rPr>
+                <w:rFonts w:ascii="黑体" w:eastAsia="黑体" w:hAnsi="黑体" w:hint="eastAsia"/>
+                <w:szCs w:val="21"/>
+              </w:rPr>
+              <w:t>结果</w:t>
+            </w:r>
+          </w:p>
+        </w:tc>
+      </w:tr>
+      <w:tr>
+        <w:tc>
+          <w:tcPr>
+            <w:tcW w:w="4148" w:type="dxa"/>
+          </w:tcPr>
+          <w:p>
+            <w:pPr>
+              <w:pStyle w:val="a5"/>
+              <w:ind w:firstLineChars="0" w:firstLine="0"/>
+              <w:rPr>
+                <w:rFonts w:ascii="黑体" w:eastAsia="黑体" w:hAnsi="黑体"/>
+                <w:szCs w:val="21"/>
+              </w:rPr>
+            </w:pPr>
+          </w:p>
+        </w:tc>
+        <w:tc>
+          <w:tcPr>
+            <w:tcW w:w="4148" w:type="dxa"/>
+          </w:tcPr>
+          <w:p>
+            <w:pPr>
+              <w:pStyle w:val="a5"/>
+              <w:ind w:firstLineChars="0" w:firstLine="0"/>
+              <w:rPr>
+                <w:rFonts w:ascii="黑体" w:eastAsia="黑体" w:hAnsi="黑体"/>
+                <w:szCs w:val="21"/>
+              </w:rPr>
+            </w:pPr>
+          </w:p>
+        </w:tc>
+      </w:tr>
+      <w:tr>
+        <w:tc>
+          <w:tcPr>
+            <w:tcW w:w="4148" w:type="dxa"/>
+          </w:tcPr>
+          <w:p>
+            <w:pPr>
+              <w:pStyle w:val="a5"/>
+              <w:ind w:firstLineChars="0" w:firstLine="0"/>
+              <w:rPr>
+                <w:rFonts w:ascii="黑体" w:eastAsia="黑体" w:hAnsi="黑体"/>
+                <w:szCs w:val="21"/>
+              </w:rPr>
+            </w:pPr>
+          </w:p>
+        </w:tc>
+        <w:tc>
+          <w:tcPr>
+            <w:tcW w:w="4148" w:type="dxa"/>
+          </w:tcPr>
+          <w:p>
+            <w:pPr>
+              <w:pStyle w:val="a5"/>
+              <w:ind w:firstLineChars="0" w:firstLine="0"/>
+              <w:rPr>
+                <w:rFonts w:ascii="黑体" w:eastAsia="黑体" w:hAnsi="黑体"/>
+                <w:szCs w:val="21"/>
+              </w:rPr>
+            </w:pPr>
+          </w:p>
+        </w:tc>
+      </w:tr>
+      <w:tr>
+        <w:tc>
+          <w:tcPr>
+            <w:tcW w:w="4148" w:type="dxa"/>
+          </w:tcPr>
+          <w:p>
+            <w:pPr>
+              <w:pStyle w:val="a5"/>
+              <w:ind w:firstLineChars="0" w:firstLine="0"/>
+              <w:rPr>
+                <w:rFonts w:ascii="黑体" w:eastAsia="黑体" w:hAnsi="黑体"/>
+                <w:szCs w:val="21"/>
+              </w:rPr>
+            </w:pPr>
+          </w:p>
+        </w:tc>
+        <w:tc>
+          <w:tcPr>
+            <w:tcW w:w="4148" w:type="dxa"/>
+          </w:tcPr>
+          <w:p>
+            <w:pPr>
+              <w:pStyle w:val="a5"/>
+              <w:ind w:firstLineChars="0" w:firstLine="0"/>
+              <w:rPr>
+                <w:rFonts w:ascii="黑体" w:eastAsia="黑体" w:hAnsi="黑体"/>
+                <w:szCs w:val="21"/>
+              </w:rPr>
+            </w:pPr>
+          </w:p>
+        </w:tc>
+      </w:tr>
+    </w:tbl>
+    <w:p>
+      <w:pPr>
+        <w:pStyle w:val="a5"/>
+        <w:ind w:left="420" w:firstLineChars="0" w:firstLine="0"/>
+        <w:rPr>
+          <w:rFonts w:ascii="黑体" w:eastAsia="黑体" w:hAnsi="黑体"/>
+          <w:szCs w:val="21"/>
+        </w:rPr>
+      </w:pPr>
+    </w:p>
+    <w:p>
+      <w:pPr>
+        <w:pStyle w:val="a5"/>
+        <w:ind w:left="420" w:firstLineChars="0" w:firstLine="0"/>
+        <w:rPr>
+          <w:rFonts w:ascii="黑体" w:eastAsia="黑体" w:hAnsi="黑体"/>
+          <w:szCs w:val="21"/>
+        </w:rPr>
+      </w:pPr>
+    </w:p>
+    <w:p>
+      <w:pPr>
+        <w:pStyle w:val="a5"/>
+        <w:ind w:left="420" w:firstLineChars="0" w:firstLine="0"/>
+        <w:rPr>
+          <w:rFonts w:ascii="黑体" w:eastAsia="黑体" w:hAnsi="黑体" w:hint="eastAsia"/>
+          <w:szCs w:val="21"/>
+        </w:rPr>
+      </w:pPr>
+    </w:p>
+    <w:p>
+      <w:pPr>
+        <w:pStyle w:val="a5"/>
+        <w:ind w:left="420" w:firstLineChars="0" w:firstLine="0"/>
+        <w:rPr>
+          <w:rFonts w:ascii="黑体" w:eastAsia="黑体" w:hAnsi="黑体" w:hint="eastAsia"/>
+          <w:szCs w:val="21"/>
+        </w:rPr>
+      </w:pPr>
+    </w:p>
+    <w:p>
+      <w:pPr>
+        <w:pStyle w:val="a5"/>
+        <w:numPr>
+          <w:ilvl w:val="0"/>
+          <w:numId w:val="1"/>
+        </w:numPr>
+        <w:ind w:firstLineChars="0"/>
+        <w:rPr>
+          <w:rFonts w:ascii="黑体" w:eastAsia="黑体" w:hAnsi="黑体"/>
+          <w:szCs w:val="21"/>
+        </w:rPr>
+      </w:pPr>
+      <w:r>
+        <w:rPr>
+          <w:rFonts w:ascii="黑体" w:eastAsia="黑体" w:hAnsi="黑体"/>
+          <w:szCs w:val="21"/>
+        </w:rPr>
+        <w:t>G</w:t>
+      </w:r>
+      <w:r>
+        <w:rPr>
+          <w:rFonts w:ascii="黑体" w:eastAsia="黑体" w:hAnsi="黑体" w:hint="eastAsia"/>
+          <w:szCs w:val="21"/>
+        </w:rPr>
+        <w:t>abor</w:t>
+      </w:r>
+      <w:r>
+        <w:rPr>
+          <w:rFonts w:ascii="黑体" w:eastAsia="黑体" w:hAnsi="黑体"/>
+          <w:szCs w:val="21"/>
+        </w:rPr>
+        <w:t>:</w:t>
+      </w:r>
+      <w:r>
+        <w:rPr>
+          <w:rFonts w:ascii="黑体" w:eastAsia="黑体" w:hAnsi="黑体"/>
+          <w:color w:val="FF0000"/>
+          <w:szCs w:val="21"/>
+        </w:rPr>
+        <w:t>9.9932</w:t>
+      </w:r>
+    </w:p>
+    <w:p>
+      <w:pPr>
+        <w:pStyle w:val="a5"/>
+        <w:numPr>
+          <w:ilvl w:val="0"/>
+          <w:numId w:val="1"/>
+        </w:numPr>
+        <w:ind w:firstLineChars="0"/>
+        <w:rPr>
+          <w:rFonts w:ascii="黑体" w:eastAsia="黑体" w:hAnsi="黑体"/>
+          <w:szCs w:val="21"/>
+        </w:rPr>
+      </w:pPr>
+      <w:r>
+        <w:rPr>
+          <w:rFonts w:ascii="黑体" w:eastAsia="黑体" w:hAnsi="黑体" w:hint="eastAsia"/>
+          <w:szCs w:val="21"/>
+        </w:rPr>
+        <w:t>B</w:t>
+      </w:r>
+      <w:r>
+        <w:rPr>
+          <w:rFonts w:ascii="黑体" w:eastAsia="黑体" w:hAnsi="黑体"/>
+          <w:szCs w:val="21"/>
+        </w:rPr>
+        <w:t>lock Size:</w:t>
+      </w:r>
+      <w:r>
+        <w:rPr>
+          <w:rFonts w:ascii="黑体" w:eastAsia="黑体" w:hAnsi="黑体"/>
+          <w:color w:val="FFC000"/>
+          <w:szCs w:val="21"/>
+        </w:rPr>
+        <w:t>16</w:t>
+      </w:r>
+    </w:p>
+    <w:p>
+      <w:pPr>
+        <w:pStyle w:val="a5"/>
+        <w:numPr>
+          <w:ilvl w:val="0"/>
+          <w:numId w:val="1"/>
+        </w:numPr>
+        <w:ind w:firstLineChars="0"/>
+        <w:rPr>
+          <w:rFonts w:ascii="黑体" w:eastAsia="黑体" w:hAnsi="黑体"/>
+          <w:szCs w:val="21"/>
+        </w:rPr>
+      </w:pPr>
+      <w:r>
+        <w:rPr>
+          <w:rFonts w:ascii="黑体" w:eastAsia="黑体" w:hAnsi="黑体"/>
+          <w:szCs w:val="21"/>
+        </w:rPr>
+        <w:t>Revers</w:t>
+      </w:r>
+      <w:r>
+        <w:rPr>
+          <w:rFonts w:ascii="黑体" w:eastAsia="黑体" w:hAnsi="黑体"/>
+          <w:szCs w:val="21"/>
+        </w:rPr>
+        <w:t>al</w:t>
+      </w:r>
+      <w:r>
+        <w:rPr>
+          <w:rFonts w:ascii="黑体" w:eastAsia="黑体" w:hAnsi="黑体"/>
+          <w:szCs w:val="21"/>
+        </w:rPr>
+        <w:t xml:space="preserve">: </w:t>
+      </w:r>
+      <w:r>
+        <w:rPr>
+          <w:rFonts w:ascii="黑体" w:eastAsia="黑体" w:hAnsi="黑体"/>
+          <w:color w:val="FFFF00"/>
+          <w:szCs w:val="21"/>
+        </w:rPr>
+        <w:t>True</w:t>
+      </w:r>
+    </w:p>
+    <w:tbl>
+      <w:tblPr>
+        <w:tblStyle w:val="a6"/>
+        <w:tblW w:w="0" w:type="auto"/>
+        <w:tblInd w:w="420" w:type="dxa"/>
+        <w:tblLook w:val="04A0" w:firstRow="1" w:lastRow="0" w:firstColumn="1" w:lastColumn="0" w:noHBand="0" w:noVBand="1"/>
+      </w:tblPr>
+      <w:tblGrid>
+        <w:gridCol w:w="3938"/>
+        <w:gridCol w:w="3938"/>
+      </w:tblGrid>
+      <w:tr>
+        <w:tc>
+          <w:tcPr>
+            <w:tcW w:w="4148" w:type="dxa"/>
+          </w:tcPr>
+          <w:p>
+            <w:pPr>
+              <w:pStyle w:val="a5"/>
+              <w:ind w:firstLineChars="0" w:firstLine="0"/>
+              <w:rPr>
+                <w:rFonts w:ascii="黑体" w:eastAsia="黑体" w:hAnsi="黑体"/>
+                <w:szCs w:val="21"/>
+              </w:rPr>
+            </w:pPr>
+            <w:r>
+              <w:rPr>
+                <w:rFonts w:ascii="黑体" w:eastAsia="黑体" w:hAnsi="黑体" w:hint="eastAsia"/>
+                <w:szCs w:val="21"/>
+              </w:rPr>
+              <w:t>分类阈值</w:t>
+            </w:r>
+          </w:p>
+        </w:tc>
+        <w:tc>
+          <w:tcPr>
+            <w:tcW w:w="4148" w:type="dxa"/>
+          </w:tcPr>
+          <w:p>
+            <w:pPr>
+              <w:pStyle w:val="a5"/>
+              <w:ind w:firstLineChars="0" w:firstLine="0"/>
+              <w:rPr>
+                <w:rFonts w:ascii="黑体" w:eastAsia="黑体" w:hAnsi="黑体"/>
+                <w:szCs w:val="21"/>
+              </w:rPr>
+            </w:pPr>
+            <w:r>
+              <w:rPr>
+                <w:rFonts w:ascii="黑体" w:eastAsia="黑体" w:hAnsi="黑体" w:hint="eastAsia"/>
+                <w:szCs w:val="21"/>
+              </w:rPr>
+              <w:t>结果</w:t>
+            </w:r>
+          </w:p>
+        </w:tc>
+      </w:tr>
+      <w:tr>
+        <w:tc>
+          <w:tcPr>
+            <w:tcW w:w="4148" w:type="dxa"/>
+          </w:tcPr>
+          <w:p>
+            <w:pPr>
+              <w:pStyle w:val="a5"/>
+              <w:ind w:firstLineChars="0" w:firstLine="0"/>
+              <w:rPr>
+                <w:rFonts w:ascii="黑体" w:eastAsia="黑体" w:hAnsi="黑体"/>
+                <w:szCs w:val="21"/>
+              </w:rPr>
+            </w:pPr>
+          </w:p>
+        </w:tc>
+        <w:tc>
+          <w:tcPr>
+            <w:tcW w:w="4148" w:type="dxa"/>
+          </w:tcPr>
+          <w:p>
+            <w:pPr>
+              <w:pStyle w:val="a5"/>
+              <w:ind w:firstLineChars="0" w:firstLine="0"/>
+              <w:rPr>
+                <w:rFonts w:ascii="黑体" w:eastAsia="黑体" w:hAnsi="黑体"/>
+                <w:szCs w:val="21"/>
+              </w:rPr>
+            </w:pPr>
+          </w:p>
+        </w:tc>
+      </w:tr>
+      <w:tr>
+        <w:tc>
+          <w:tcPr>
+            <w:tcW w:w="4148" w:type="dxa"/>
+          </w:tcPr>
+          <w:p>
+            <w:pPr>
+              <w:pStyle w:val="a5"/>
+              <w:ind w:firstLineChars="0" w:firstLine="0"/>
+              <w:rPr>
+                <w:rFonts w:ascii="黑体" w:eastAsia="黑体" w:hAnsi="黑体"/>
+                <w:szCs w:val="21"/>
+              </w:rPr>
+            </w:pPr>
+          </w:p>
+        </w:tc>
+        <w:tc>
+          <w:tcPr>
+            <w:tcW w:w="4148" w:type="dxa"/>
+          </w:tcPr>
+          <w:p>
+            <w:pPr>
+              <w:pStyle w:val="a5"/>
+              <w:ind w:firstLineChars="0" w:firstLine="0"/>
+              <w:rPr>
+                <w:rFonts w:ascii="黑体" w:eastAsia="黑体" w:hAnsi="黑体"/>
+                <w:szCs w:val="21"/>
+              </w:rPr>
+            </w:pPr>
+          </w:p>
+        </w:tc>
+      </w:tr>
+      <w:tr>
+        <w:tc>
+          <w:tcPr>
+            <w:tcW w:w="4148" w:type="dxa"/>
+          </w:tcPr>
+          <w:p>
+            <w:pPr>
+              <w:pStyle w:val="a5"/>
+              <w:ind w:firstLineChars="0" w:firstLine="0"/>
+              <w:rPr>
+                <w:rFonts w:ascii="黑体" w:eastAsia="黑体" w:hAnsi="黑体"/>
+                <w:szCs w:val="21"/>
+              </w:rPr>
+            </w:pPr>
+          </w:p>
+        </w:tc>
+        <w:tc>
+          <w:tcPr>
+            <w:tcW w:w="4148" w:type="dxa"/>
+          </w:tcPr>
+          <w:p>
+            <w:pPr>
+              <w:pStyle w:val="a5"/>
+              <w:ind w:firstLineChars="0" w:firstLine="0"/>
+              <w:rPr>
+                <w:rFonts w:ascii="黑体" w:eastAsia="黑体" w:hAnsi="黑体"/>
+                <w:szCs w:val="21"/>
+              </w:rPr>
+            </w:pPr>
+          </w:p>
+        </w:tc>
+      </w:tr>
+    </w:tbl>
+    <w:p>
+      <w:pPr>
+        <w:ind w:left="420" w:hanging="420"/>
+      </w:pPr>
+    </w:p>
+    <w:p>
+      <w:pPr>
+        <w:ind w:left="420" w:hanging="420"/>
+        <w:rPr>
+          <w:rFonts w:hint="eastAsia"/>
+        </w:rPr>
+      </w:pPr>
+    </w:p>
+    <w:p>
+      <w:pPr>
+        <w:rPr>
+          <w:rFonts w:ascii="黑体" w:eastAsia="黑体" w:hAnsi="黑体" w:hint="eastAsia"/>
+          <w:szCs w:val="21"/>
+        </w:rPr>
+      </w:pPr>
+    </w:p>
+    <w:p>
+      <w:pPr>
+        <w:pStyle w:val="a5"/>
+        <w:numPr>
+          <w:ilvl w:val="0"/>
+          <w:numId w:val="1"/>
+        </w:numPr>
+        <w:ind w:firstLineChars="0"/>
+        <w:rPr>
+          <w:rFonts w:ascii="黑体" w:eastAsia="黑体" w:hAnsi="黑体"/>
+          <w:szCs w:val="21"/>
+        </w:rPr>
+      </w:pPr>
+      <w:r>
+        <w:rPr>
+          <w:rFonts w:ascii="黑体" w:eastAsia="黑体" w:hAnsi="黑体"/>
+          <w:szCs w:val="21"/>
+        </w:rPr>
+        <w:t>G</w:t>
+      </w:r>
+      <w:r>
+        <w:rPr>
+          <w:rFonts w:ascii="黑体" w:eastAsia="黑体" w:hAnsi="黑体" w:hint="eastAsia"/>
+          <w:szCs w:val="21"/>
+        </w:rPr>
+        <w:t>abor</w:t>
+      </w:r>
+      <w:r>
+        <w:rPr>
+          <w:rFonts w:ascii="黑体" w:eastAsia="黑体" w:hAnsi="黑体"/>
+          <w:szCs w:val="21"/>
+        </w:rPr>
+        <w:t>:</w:t>
+      </w:r>
+      <w:r>
+        <w:rPr>
+          <w:rFonts w:ascii="黑体" w:eastAsia="黑体" w:hAnsi="黑体"/>
+          <w:color w:val="FF0000"/>
+          <w:szCs w:val="21"/>
+        </w:rPr>
+        <w:t>9.9932</w:t>
+      </w:r>
+    </w:p>
+    <w:p>
+      <w:pPr>
+        <w:pStyle w:val="a5"/>
+        <w:numPr>
+          <w:ilvl w:val="0"/>
+          <w:numId w:val="1"/>
+        </w:numPr>
+        <w:ind w:firstLineChars="0"/>
+        <w:rPr>
+          <w:rFonts w:ascii="黑体" w:eastAsia="黑体" w:hAnsi="黑体"/>
+          <w:szCs w:val="21"/>
+        </w:rPr>
+      </w:pPr>
+      <w:r>
+        <w:rPr>
+          <w:rFonts w:ascii="黑体" w:eastAsia="黑体" w:hAnsi="黑体" w:hint="eastAsia"/>
+          <w:szCs w:val="21"/>
+        </w:rPr>
+        <w:t>B</w:t>
+      </w:r>
+      <w:r>
+        <w:rPr>
+          <w:rFonts w:ascii="黑体" w:eastAsia="黑体" w:hAnsi="黑体"/>
+          <w:szCs w:val="21"/>
+        </w:rPr>
+        <w:t>lock Size:</w:t>
+      </w:r>
+      <w:r>
+        <w:rPr>
+          <w:rFonts w:ascii="黑体" w:eastAsia="黑体" w:hAnsi="黑体"/>
+          <w:color w:val="FFC000"/>
+          <w:szCs w:val="21"/>
+        </w:rPr>
+        <w:t>24</w:t>
+      </w:r>
+    </w:p>
+    <w:p>
+      <w:pPr>
+        <w:pStyle w:val="a5"/>
+        <w:numPr>
+          <w:ilvl w:val="0"/>
+          <w:numId w:val="1"/>
+        </w:numPr>
+        <w:ind w:firstLineChars="0"/>
+        <w:rPr>
+          <w:rFonts w:ascii="黑体" w:eastAsia="黑体" w:hAnsi="黑体"/>
+          <w:szCs w:val="21"/>
+        </w:rPr>
+      </w:pPr>
+      <w:r>
+        <w:rPr>
+          <w:rFonts w:ascii="黑体" w:eastAsia="黑体" w:hAnsi="黑体"/>
+          <w:szCs w:val="21"/>
+        </w:rPr>
+        <w:t>Revers</w:t>
+      </w:r>
+      <w:r>
+        <w:rPr>
+          <w:rFonts w:ascii="黑体" w:eastAsia="黑体" w:hAnsi="黑体"/>
+          <w:szCs w:val="21"/>
+        </w:rPr>
+        <w:t>al</w:t>
+      </w:r>
+      <w:r>
+        <w:rPr>
+          <w:rFonts w:ascii="黑体" w:eastAsia="黑体" w:hAnsi="黑体"/>
+          <w:szCs w:val="21"/>
+        </w:rPr>
+        <w:t xml:space="preserve">: </w:t>
+      </w:r>
+      <w:r>
+        <w:rPr>
+          <w:rFonts w:ascii="黑体" w:eastAsia="黑体" w:hAnsi="黑体"/>
+          <w:color w:val="FFFF00"/>
+          <w:szCs w:val="21"/>
+        </w:rPr>
+        <w:t>yes</w:t>
       </w:r>
     </w:p>
     <w:tbl>
@@ -334,11 +1292,288 @@
         <w:pStyle w:val="a5"/>
         <w:ind w:left="420" w:firstLineChars="0" w:firstLine="0"/>
         <w:rPr>
-          <w:rFonts w:ascii="黑体" w:eastAsia="黑体" w:hAnsi="黑体"/>
-          <w:szCs w:val="21"/>
-        </w:rPr>
-      </w:pPr>
-    </w:p>
+          <w:rFonts w:ascii="黑体" w:eastAsia="黑体" w:hAnsi="黑体" w:hint="eastAsia"/>
+          <w:szCs w:val="21"/>
+        </w:rPr>
+      </w:pPr>
+    </w:p>
+    <w:p>
+      <w:pPr>
+        <w:pStyle w:val="a5"/>
+        <w:numPr>
+          <w:ilvl w:val="0"/>
+          <w:numId w:val="1"/>
+        </w:numPr>
+        <w:ind w:firstLineChars="0"/>
+        <w:rPr>
+          <w:rFonts w:ascii="黑体" w:eastAsia="黑体" w:hAnsi="黑体"/>
+          <w:szCs w:val="21"/>
+        </w:rPr>
+      </w:pPr>
+      <w:r>
+        <w:rPr>
+          <w:rFonts w:ascii="黑体" w:eastAsia="黑体" w:hAnsi="黑体"/>
+          <w:szCs w:val="21"/>
+        </w:rPr>
+        <w:t>G</w:t>
+      </w:r>
+      <w:r>
+        <w:rPr>
+          <w:rFonts w:ascii="黑体" w:eastAsia="黑体" w:hAnsi="黑体" w:hint="eastAsia"/>
+          <w:szCs w:val="21"/>
+        </w:rPr>
+        <w:t>abor</w:t>
+      </w:r>
+      <w:r>
+        <w:rPr>
+          <w:rFonts w:ascii="黑体" w:eastAsia="黑体" w:hAnsi="黑体"/>
+          <w:szCs w:val="21"/>
+        </w:rPr>
+        <w:t>:</w:t>
+      </w:r>
+      <w:r>
+        <w:rPr>
+          <w:rFonts w:ascii="黑体" w:eastAsia="黑体" w:hAnsi="黑体"/>
+          <w:color w:val="FF0000"/>
+          <w:szCs w:val="21"/>
+        </w:rPr>
+        <w:t>9.9932</w:t>
+      </w:r>
+    </w:p>
+    <w:p>
+      <w:pPr>
+        <w:pStyle w:val="a5"/>
+        <w:numPr>
+          <w:ilvl w:val="0"/>
+          <w:numId w:val="1"/>
+        </w:numPr>
+        <w:ind w:firstLineChars="0"/>
+        <w:rPr>
+          <w:rFonts w:ascii="黑体" w:eastAsia="黑体" w:hAnsi="黑体"/>
+          <w:szCs w:val="21"/>
+        </w:rPr>
+      </w:pPr>
+      <w:r>
+        <w:rPr>
+          <w:rFonts w:ascii="黑体" w:eastAsia="黑体" w:hAnsi="黑体" w:hint="eastAsia"/>
+          <w:szCs w:val="21"/>
+        </w:rPr>
+        <w:t>B</w:t>
+      </w:r>
+      <w:r>
+        <w:rPr>
+          <w:rFonts w:ascii="黑体" w:eastAsia="黑体" w:hAnsi="黑体"/>
+          <w:szCs w:val="21"/>
+        </w:rPr>
+        <w:t>lock Size:</w:t>
+      </w:r>
+      <w:r>
+        <w:rPr>
+          <w:rFonts w:ascii="黑体" w:eastAsia="黑体" w:hAnsi="黑体"/>
+          <w:color w:val="FFC000"/>
+          <w:szCs w:val="21"/>
+        </w:rPr>
+        <w:t>32</w:t>
+      </w:r>
+    </w:p>
+    <w:p>
+      <w:pPr>
+        <w:pStyle w:val="a5"/>
+        <w:numPr>
+          <w:ilvl w:val="0"/>
+          <w:numId w:val="1"/>
+        </w:numPr>
+        <w:ind w:firstLineChars="0"/>
+        <w:rPr>
+          <w:rFonts w:ascii="黑体" w:eastAsia="黑体" w:hAnsi="黑体"/>
+          <w:color w:val="FFFF00"/>
+          <w:szCs w:val="21"/>
+        </w:rPr>
+      </w:pPr>
+      <w:r>
+        <w:rPr>
+          <w:rFonts w:ascii="黑体" w:eastAsia="黑体" w:hAnsi="黑体"/>
+          <w:szCs w:val="21"/>
+        </w:rPr>
+        <w:t>Revers</w:t>
+      </w:r>
+      <w:r>
+        <w:rPr>
+          <w:rFonts w:ascii="黑体" w:eastAsia="黑体" w:hAnsi="黑体"/>
+          <w:szCs w:val="21"/>
+        </w:rPr>
+        <w:t>al</w:t>
+      </w:r>
+      <w:r>
+        <w:rPr>
+          <w:rFonts w:ascii="黑体" w:eastAsia="黑体" w:hAnsi="黑体"/>
+          <w:szCs w:val="21"/>
+        </w:rPr>
+        <w:t xml:space="preserve">: </w:t>
+      </w:r>
+      <w:r>
+        <w:rPr>
+          <w:rFonts w:ascii="黑体" w:eastAsia="黑体" w:hAnsi="黑体"/>
+          <w:color w:val="FFFF00"/>
+          <w:szCs w:val="21"/>
+        </w:rPr>
+        <w:t>yes</w:t>
+      </w:r>
+    </w:p>
+    <w:tbl>
+      <w:tblPr>
+        <w:tblStyle w:val="a6"/>
+        <w:tblW w:w="0" w:type="auto"/>
+        <w:tblInd w:w="420" w:type="dxa"/>
+        <w:tblLook w:val="04A0" w:firstRow="1" w:lastRow="0" w:firstColumn="1" w:lastColumn="0" w:noHBand="0" w:noVBand="1"/>
+      </w:tblPr>
+      <w:tblGrid>
+        <w:gridCol w:w="3938"/>
+        <w:gridCol w:w="3938"/>
+      </w:tblGrid>
+      <w:tr>
+        <w:tc>
+          <w:tcPr>
+            <w:tcW w:w="4148" w:type="dxa"/>
+          </w:tcPr>
+          <w:p>
+            <w:pPr>
+              <w:pStyle w:val="a5"/>
+              <w:ind w:firstLineChars="0" w:firstLine="0"/>
+              <w:rPr>
+                <w:rFonts w:ascii="黑体" w:eastAsia="黑体" w:hAnsi="黑体"/>
+                <w:szCs w:val="21"/>
+              </w:rPr>
+            </w:pPr>
+            <w:r>
+              <w:rPr>
+                <w:rFonts w:ascii="黑体" w:eastAsia="黑体" w:hAnsi="黑体" w:hint="eastAsia"/>
+                <w:szCs w:val="21"/>
+              </w:rPr>
+              <w:t>分类阈值</w:t>
+            </w:r>
+          </w:p>
+        </w:tc>
+        <w:tc>
+          <w:tcPr>
+            <w:tcW w:w="4148" w:type="dxa"/>
+          </w:tcPr>
+          <w:p>
+            <w:pPr>
+              <w:pStyle w:val="a5"/>
+              <w:ind w:firstLineChars="0" w:firstLine="0"/>
+              <w:rPr>
+                <w:rFonts w:ascii="黑体" w:eastAsia="黑体" w:hAnsi="黑体"/>
+                <w:szCs w:val="21"/>
+              </w:rPr>
+            </w:pPr>
+            <w:r>
+              <w:rPr>
+                <w:rFonts w:ascii="黑体" w:eastAsia="黑体" w:hAnsi="黑体" w:hint="eastAsia"/>
+                <w:szCs w:val="21"/>
+              </w:rPr>
+              <w:t>结果</w:t>
+            </w:r>
+          </w:p>
+        </w:tc>
+      </w:tr>
+      <w:tr>
+        <w:tc>
+          <w:tcPr>
+            <w:tcW w:w="4148" w:type="dxa"/>
+          </w:tcPr>
+          <w:p>
+            <w:pPr>
+              <w:pStyle w:val="a5"/>
+              <w:ind w:firstLineChars="0" w:firstLine="0"/>
+              <w:rPr>
+                <w:rFonts w:ascii="黑体" w:eastAsia="黑体" w:hAnsi="黑体"/>
+                <w:szCs w:val="21"/>
+              </w:rPr>
+            </w:pPr>
+          </w:p>
+        </w:tc>
+        <w:tc>
+          <w:tcPr>
+            <w:tcW w:w="4148" w:type="dxa"/>
+          </w:tcPr>
+          <w:p>
+            <w:pPr>
+              <w:pStyle w:val="a5"/>
+              <w:ind w:firstLineChars="0" w:firstLine="0"/>
+              <w:rPr>
+                <w:rFonts w:ascii="黑体" w:eastAsia="黑体" w:hAnsi="黑体"/>
+                <w:szCs w:val="21"/>
+              </w:rPr>
+            </w:pPr>
+          </w:p>
+        </w:tc>
+      </w:tr>
+      <w:tr>
+        <w:tc>
+          <w:tcPr>
+            <w:tcW w:w="4148" w:type="dxa"/>
+          </w:tcPr>
+          <w:p>
+            <w:pPr>
+              <w:pStyle w:val="a5"/>
+              <w:ind w:firstLineChars="0" w:firstLine="0"/>
+              <w:rPr>
+                <w:rFonts w:ascii="黑体" w:eastAsia="黑体" w:hAnsi="黑体"/>
+                <w:szCs w:val="21"/>
+              </w:rPr>
+            </w:pPr>
+          </w:p>
+        </w:tc>
+        <w:tc>
+          <w:tcPr>
+            <w:tcW w:w="4148" w:type="dxa"/>
+          </w:tcPr>
+          <w:p>
+            <w:pPr>
+              <w:pStyle w:val="a5"/>
+              <w:ind w:firstLineChars="0" w:firstLine="0"/>
+              <w:rPr>
+                <w:rFonts w:ascii="黑体" w:eastAsia="黑体" w:hAnsi="黑体"/>
+                <w:szCs w:val="21"/>
+              </w:rPr>
+            </w:pPr>
+          </w:p>
+        </w:tc>
+      </w:tr>
+      <w:tr>
+        <w:tc>
+          <w:tcPr>
+            <w:tcW w:w="4148" w:type="dxa"/>
+          </w:tcPr>
+          <w:p>
+            <w:pPr>
+              <w:pStyle w:val="a5"/>
+              <w:ind w:firstLineChars="0" w:firstLine="0"/>
+              <w:rPr>
+                <w:rFonts w:ascii="黑体" w:eastAsia="黑体" w:hAnsi="黑体"/>
+                <w:szCs w:val="21"/>
+              </w:rPr>
+            </w:pPr>
+          </w:p>
+        </w:tc>
+        <w:tc>
+          <w:tcPr>
+            <w:tcW w:w="4148" w:type="dxa"/>
+          </w:tcPr>
+          <w:p>
+            <w:pPr>
+              <w:pStyle w:val="a5"/>
+              <w:ind w:firstLineChars="0" w:firstLine="0"/>
+              <w:rPr>
+                <w:rFonts w:ascii="黑体" w:eastAsia="黑体" w:hAnsi="黑体"/>
+                <w:szCs w:val="21"/>
+              </w:rPr>
+            </w:pPr>
+          </w:p>
+        </w:tc>
+      </w:tr>
+    </w:tbl>
     <w:p>
       <w:pPr>
         <w:pStyle w:val="a5"/>
@@ -374,7 +1609,17 @@
         <w:pStyle w:val="a5"/>
         <w:ind w:left="420" w:firstLineChars="0" w:firstLine="0"/>
         <w:rPr>
-          <w:rFonts w:ascii="黑体" w:eastAsia="黑体" w:hAnsi="黑体" w:hint="eastAsia"/>
+          <w:rFonts w:ascii="黑体" w:eastAsia="黑体" w:hAnsi="黑体"/>
+          <w:szCs w:val="21"/>
+        </w:rPr>
+      </w:pPr>
+    </w:p>
+    <w:p>
+      <w:pPr>
+        <w:pStyle w:val="a5"/>
+        <w:ind w:left="420" w:firstLineChars="0" w:firstLine="0"/>
+        <w:rPr>
+          <w:rFonts w:ascii="黑体" w:eastAsia="黑体" w:hAnsi="黑体"/>
           <w:szCs w:val="21"/>
         </w:rPr>
       </w:pPr>
@@ -394,7 +1639,7 @@
   <w:abstractNum w:abstractNumId="0" w15:restartNumberingAfterBreak="0">
     <w:nsid w:val="1729474B"/>
     <w:multiLevelType w:val="hybridMultilevel"/>
-    <w:tmpl w:val="836C3760"/>
+    <w:tmpl w:val="F87C6846"/>
     <w:lvl w:ilvl="0" w:tplc="04090001">
       <w:start w:val="1"/>
       <w:numFmt w:val="bullet"/>

</xml_diff>

<commit_message>
have done some test, check the table for more details.
</commit_message>
<xml_diff>
--- a/LDDBP_实验表.docx
+++ b/LDDBP_实验表.docx
@@ -1770,6 +1770,277 @@
     <w:p>
       <w:pPr>
         <w:pStyle w:val="a5"/>
+        <w:numPr>
+          <w:ilvl w:val="0"/>
+          <w:numId w:val="1"/>
+        </w:numPr>
+        <w:ind w:firstLineChars="0"/>
+        <w:rPr>
+          <w:rFonts w:ascii="黑体" w:eastAsia="黑体" w:hAnsi="黑体"/>
+          <w:szCs w:val="21"/>
+        </w:rPr>
+      </w:pPr>
+      <w:r>
+        <w:rPr>
+          <w:rFonts w:ascii="黑体" w:eastAsia="黑体" w:hAnsi="黑体"/>
+          <w:szCs w:val="21"/>
+        </w:rPr>
+        <w:t>G</w:t>
+      </w:r>
+      <w:r>
+        <w:rPr>
+          <w:rFonts w:ascii="黑体" w:eastAsia="黑体" w:hAnsi="黑体" w:hint="eastAsia"/>
+          <w:szCs w:val="21"/>
+        </w:rPr>
+        <w:t>abor</w:t>
+      </w:r>
+      <w:r>
+        <w:rPr>
+          <w:rFonts w:ascii="黑体" w:eastAsia="黑体" w:hAnsi="黑体"/>
+          <w:szCs w:val="21"/>
+        </w:rPr>
+        <w:t>:</w:t>
+      </w:r>
+      <w:r>
+        <w:rPr>
+          <w:rFonts w:ascii="黑体" w:eastAsia="黑体" w:hAnsi="黑体"/>
+          <w:color w:val="FF0000"/>
+          <w:szCs w:val="21"/>
+        </w:rPr>
+        <w:t>1</w:t>
+      </w:r>
+    </w:p>
+    <w:p>
+      <w:pPr>
+        <w:pStyle w:val="a5"/>
+        <w:numPr>
+          <w:ilvl w:val="0"/>
+          <w:numId w:val="1"/>
+        </w:numPr>
+        <w:ind w:firstLineChars="0"/>
+        <w:rPr>
+          <w:rFonts w:ascii="黑体" w:eastAsia="黑体" w:hAnsi="黑体"/>
+          <w:szCs w:val="21"/>
+        </w:rPr>
+      </w:pPr>
+      <w:r>
+        <w:rPr>
+          <w:rFonts w:ascii="黑体" w:eastAsia="黑体" w:hAnsi="黑体" w:hint="eastAsia"/>
+          <w:szCs w:val="21"/>
+        </w:rPr>
+        <w:t>B</w:t>
+      </w:r>
+      <w:r>
+        <w:rPr>
+          <w:rFonts w:ascii="黑体" w:eastAsia="黑体" w:hAnsi="黑体"/>
+          <w:szCs w:val="21"/>
+        </w:rPr>
+        <w:t>lock Size:</w:t>
+      </w:r>
+      <w:r>
+        <w:rPr>
+          <w:rFonts w:ascii="黑体" w:eastAsia="黑体" w:hAnsi="黑体"/>
+          <w:color w:val="FFC000"/>
+          <w:szCs w:val="21"/>
+        </w:rPr>
+        <w:t>8</w:t>
+      </w:r>
+    </w:p>
+    <w:p>
+      <w:pPr>
+        <w:pStyle w:val="a5"/>
+        <w:numPr>
+          <w:ilvl w:val="0"/>
+          <w:numId w:val="1"/>
+        </w:numPr>
+        <w:ind w:firstLineChars="0"/>
+        <w:rPr>
+          <w:rFonts w:ascii="黑体" w:eastAsia="黑体" w:hAnsi="黑体"/>
+          <w:color w:val="FFFF00"/>
+          <w:szCs w:val="21"/>
+        </w:rPr>
+      </w:pPr>
+      <w:r>
+        <w:rPr>
+          <w:rFonts w:ascii="黑体" w:eastAsia="黑体" w:hAnsi="黑体"/>
+          <w:szCs w:val="21"/>
+        </w:rPr>
+        <w:t xml:space="preserve">Reversal: </w:t>
+      </w:r>
+      <w:r>
+        <w:rPr>
+          <w:rFonts w:ascii="黑体" w:eastAsia="黑体" w:hAnsi="黑体"/>
+          <w:color w:val="FFFF00"/>
+          <w:szCs w:val="21"/>
+        </w:rPr>
+        <w:t>T</w:t>
+      </w:r>
+      <w:r>
+        <w:rPr>
+          <w:rFonts w:ascii="黑体" w:eastAsia="黑体" w:hAnsi="黑体" w:hint="eastAsia"/>
+          <w:color w:val="FFFF00"/>
+          <w:szCs w:val="21"/>
+        </w:rPr>
+        <w:t>rue</w:t>
+      </w:r>
+    </w:p>
+    <w:tbl>
+      <w:tblPr>
+        <w:tblStyle w:val="a6"/>
+        <w:tblW w:w="0" w:type="auto"/>
+        <w:tblInd w:w="420" w:type="dxa"/>
+        <w:tblLook w:val="04A0" w:firstRow="1" w:lastRow="0" w:firstColumn="1" w:lastColumn="0" w:noHBand="0" w:noVBand="1"/>
+      </w:tblPr>
+      <w:tblGrid>
+        <w:gridCol w:w="3938"/>
+        <w:gridCol w:w="3938"/>
+      </w:tblGrid>
+      <w:tr>
+        <w:tc>
+          <w:tcPr>
+            <w:tcW w:w="4148" w:type="dxa"/>
+          </w:tcPr>
+          <w:p>
+            <w:pPr>
+              <w:pStyle w:val="a5"/>
+              <w:ind w:firstLineChars="0" w:firstLine="0"/>
+              <w:rPr>
+                <w:rFonts w:ascii="黑体" w:eastAsia="黑体" w:hAnsi="黑体"/>
+                <w:szCs w:val="21"/>
+              </w:rPr>
+            </w:pPr>
+            <w:r>
+              <w:rPr>
+                <w:rFonts w:ascii="黑体" w:eastAsia="黑体" w:hAnsi="黑体" w:hint="eastAsia"/>
+                <w:szCs w:val="21"/>
+              </w:rPr>
+              <w:t>分类阈值</w:t>
+            </w:r>
+          </w:p>
+        </w:tc>
+        <w:tc>
+          <w:tcPr>
+            <w:tcW w:w="4148" w:type="dxa"/>
+          </w:tcPr>
+          <w:p>
+            <w:pPr>
+              <w:pStyle w:val="a5"/>
+              <w:ind w:firstLineChars="0" w:firstLine="0"/>
+              <w:rPr>
+                <w:rFonts w:ascii="黑体" w:eastAsia="黑体" w:hAnsi="黑体"/>
+                <w:szCs w:val="21"/>
+              </w:rPr>
+            </w:pPr>
+            <w:r>
+              <w:rPr>
+                <w:rFonts w:ascii="黑体" w:eastAsia="黑体" w:hAnsi="黑体" w:hint="eastAsia"/>
+                <w:szCs w:val="21"/>
+              </w:rPr>
+              <w:t>结果</w:t>
+            </w:r>
+          </w:p>
+        </w:tc>
+      </w:tr>
+      <w:tr>
+        <w:tc>
+          <w:tcPr>
+            <w:tcW w:w="4148" w:type="dxa"/>
+          </w:tcPr>
+          <w:p>
+            <w:pPr>
+              <w:pStyle w:val="a5"/>
+              <w:ind w:firstLineChars="0" w:firstLine="0"/>
+              <w:rPr>
+                <w:rFonts w:ascii="黑体" w:eastAsia="黑体" w:hAnsi="黑体"/>
+                <w:szCs w:val="21"/>
+              </w:rPr>
+            </w:pPr>
+          </w:p>
+        </w:tc>
+        <w:tc>
+          <w:tcPr>
+            <w:tcW w:w="4148" w:type="dxa"/>
+          </w:tcPr>
+          <w:p>
+            <w:pPr>
+              <w:pStyle w:val="a5"/>
+              <w:ind w:firstLineChars="0" w:firstLine="0"/>
+              <w:rPr>
+                <w:rFonts w:ascii="黑体" w:eastAsia="黑体" w:hAnsi="黑体"/>
+                <w:szCs w:val="21"/>
+              </w:rPr>
+            </w:pPr>
+          </w:p>
+        </w:tc>
+      </w:tr>
+      <w:tr>
+        <w:tc>
+          <w:tcPr>
+            <w:tcW w:w="4148" w:type="dxa"/>
+          </w:tcPr>
+          <w:p>
+            <w:pPr>
+              <w:pStyle w:val="a5"/>
+              <w:ind w:firstLineChars="0" w:firstLine="0"/>
+              <w:rPr>
+                <w:rFonts w:ascii="黑体" w:eastAsia="黑体" w:hAnsi="黑体"/>
+                <w:szCs w:val="21"/>
+              </w:rPr>
+            </w:pPr>
+          </w:p>
+        </w:tc>
+        <w:tc>
+          <w:tcPr>
+            <w:tcW w:w="4148" w:type="dxa"/>
+          </w:tcPr>
+          <w:p>
+            <w:pPr>
+              <w:pStyle w:val="a5"/>
+              <w:ind w:firstLineChars="0" w:firstLine="0"/>
+              <w:rPr>
+                <w:rFonts w:ascii="黑体" w:eastAsia="黑体" w:hAnsi="黑体"/>
+                <w:szCs w:val="21"/>
+              </w:rPr>
+            </w:pPr>
+          </w:p>
+        </w:tc>
+      </w:tr>
+      <w:tr>
+        <w:tc>
+          <w:tcPr>
+            <w:tcW w:w="4148" w:type="dxa"/>
+          </w:tcPr>
+          <w:p>
+            <w:pPr>
+              <w:pStyle w:val="a5"/>
+              <w:ind w:firstLineChars="0" w:firstLine="0"/>
+              <w:rPr>
+                <w:rFonts w:ascii="黑体" w:eastAsia="黑体" w:hAnsi="黑体"/>
+                <w:szCs w:val="21"/>
+              </w:rPr>
+            </w:pPr>
+          </w:p>
+        </w:tc>
+        <w:tc>
+          <w:tcPr>
+            <w:tcW w:w="4148" w:type="dxa"/>
+          </w:tcPr>
+          <w:p>
+            <w:pPr>
+              <w:pStyle w:val="a5"/>
+              <w:ind w:firstLineChars="0" w:firstLine="0"/>
+              <w:rPr>
+                <w:rFonts w:ascii="黑体" w:eastAsia="黑体" w:hAnsi="黑体"/>
+                <w:szCs w:val="21"/>
+              </w:rPr>
+            </w:pPr>
+          </w:p>
+        </w:tc>
+      </w:tr>
+    </w:tbl>
+    <w:p>
+      <w:pPr>
+        <w:pStyle w:val="a5"/>
         <w:ind w:left="420" w:firstLineChars="0" w:firstLine="0"/>
         <w:rPr>
           <w:rFonts w:ascii="黑体" w:eastAsia="黑体" w:hAnsi="黑体"/>
@@ -1782,7 +2053,1427 @@
         <w:pStyle w:val="a5"/>
         <w:ind w:left="420" w:firstLineChars="0" w:firstLine="0"/>
         <w:rPr>
-          <w:rFonts w:ascii="黑体" w:eastAsia="黑体" w:hAnsi="黑体"/>
+          <w:rFonts w:ascii="黑体" w:eastAsia="黑体" w:hAnsi="黑体" w:hint="eastAsia"/>
+          <w:szCs w:val="21"/>
+        </w:rPr>
+      </w:pPr>
+    </w:p>
+    <w:p>
+      <w:pPr>
+        <w:pStyle w:val="a5"/>
+        <w:ind w:left="420" w:firstLineChars="0" w:firstLine="0"/>
+        <w:rPr>
+          <w:rFonts w:ascii="黑体" w:eastAsia="黑体" w:hAnsi="黑体"/>
+          <w:szCs w:val="21"/>
+        </w:rPr>
+      </w:pPr>
+    </w:p>
+    <w:p>
+      <w:pPr>
+        <w:pStyle w:val="a5"/>
+        <w:numPr>
+          <w:ilvl w:val="0"/>
+          <w:numId w:val="1"/>
+        </w:numPr>
+        <w:ind w:firstLineChars="0"/>
+        <w:rPr>
+          <w:rFonts w:ascii="黑体" w:eastAsia="黑体" w:hAnsi="黑体"/>
+          <w:szCs w:val="21"/>
+        </w:rPr>
+      </w:pPr>
+      <w:r>
+        <w:rPr>
+          <w:rFonts w:ascii="黑体" w:eastAsia="黑体" w:hAnsi="黑体"/>
+          <w:szCs w:val="21"/>
+        </w:rPr>
+        <w:t>G</w:t>
+      </w:r>
+      <w:r>
+        <w:rPr>
+          <w:rFonts w:ascii="黑体" w:eastAsia="黑体" w:hAnsi="黑体" w:hint="eastAsia"/>
+          <w:szCs w:val="21"/>
+        </w:rPr>
+        <w:t>abor</w:t>
+      </w:r>
+      <w:r>
+        <w:rPr>
+          <w:rFonts w:ascii="黑体" w:eastAsia="黑体" w:hAnsi="黑体"/>
+          <w:szCs w:val="21"/>
+        </w:rPr>
+        <w:t>:</w:t>
+      </w:r>
+      <w:r>
+        <w:rPr>
+          <w:rFonts w:ascii="黑体" w:eastAsia="黑体" w:hAnsi="黑体"/>
+          <w:color w:val="FF0000"/>
+          <w:szCs w:val="21"/>
+        </w:rPr>
+        <w:t>1</w:t>
+      </w:r>
+    </w:p>
+    <w:p>
+      <w:pPr>
+        <w:pStyle w:val="a5"/>
+        <w:numPr>
+          <w:ilvl w:val="0"/>
+          <w:numId w:val="1"/>
+        </w:numPr>
+        <w:ind w:firstLineChars="0"/>
+        <w:rPr>
+          <w:rFonts w:ascii="黑体" w:eastAsia="黑体" w:hAnsi="黑体"/>
+          <w:szCs w:val="21"/>
+        </w:rPr>
+      </w:pPr>
+      <w:r>
+        <w:rPr>
+          <w:rFonts w:ascii="黑体" w:eastAsia="黑体" w:hAnsi="黑体" w:hint="eastAsia"/>
+          <w:szCs w:val="21"/>
+        </w:rPr>
+        <w:t>B</w:t>
+      </w:r>
+      <w:r>
+        <w:rPr>
+          <w:rFonts w:ascii="黑体" w:eastAsia="黑体" w:hAnsi="黑体"/>
+          <w:szCs w:val="21"/>
+        </w:rPr>
+        <w:t>lock Size:</w:t>
+      </w:r>
+      <w:r>
+        <w:rPr>
+          <w:rFonts w:ascii="黑体" w:eastAsia="黑体" w:hAnsi="黑体"/>
+          <w:color w:val="FFC000"/>
+          <w:szCs w:val="21"/>
+        </w:rPr>
+        <w:t>16</w:t>
+      </w:r>
+    </w:p>
+    <w:p>
+      <w:pPr>
+        <w:pStyle w:val="a5"/>
+        <w:numPr>
+          <w:ilvl w:val="0"/>
+          <w:numId w:val="1"/>
+        </w:numPr>
+        <w:ind w:firstLineChars="0"/>
+        <w:rPr>
+          <w:rFonts w:ascii="黑体" w:eastAsia="黑体" w:hAnsi="黑体"/>
+          <w:color w:val="FFFF00"/>
+          <w:szCs w:val="21"/>
+        </w:rPr>
+      </w:pPr>
+      <w:r>
+        <w:rPr>
+          <w:rFonts w:ascii="黑体" w:eastAsia="黑体" w:hAnsi="黑体"/>
+          <w:szCs w:val="21"/>
+        </w:rPr>
+        <w:t xml:space="preserve">Reversal: </w:t>
+      </w:r>
+      <w:r>
+        <w:rPr>
+          <w:rFonts w:ascii="黑体" w:eastAsia="黑体" w:hAnsi="黑体"/>
+          <w:color w:val="FFFF00"/>
+          <w:szCs w:val="21"/>
+        </w:rPr>
+        <w:t>T</w:t>
+      </w:r>
+      <w:r>
+        <w:rPr>
+          <w:rFonts w:ascii="黑体" w:eastAsia="黑体" w:hAnsi="黑体" w:hint="eastAsia"/>
+          <w:color w:val="FFFF00"/>
+          <w:szCs w:val="21"/>
+        </w:rPr>
+        <w:t>rue</w:t>
+      </w:r>
+    </w:p>
+    <w:tbl>
+      <w:tblPr>
+        <w:tblStyle w:val="a6"/>
+        <w:tblW w:w="0" w:type="auto"/>
+        <w:tblInd w:w="420" w:type="dxa"/>
+        <w:tblLook w:val="04A0" w:firstRow="1" w:lastRow="0" w:firstColumn="1" w:lastColumn="0" w:noHBand="0" w:noVBand="1"/>
+      </w:tblPr>
+      <w:tblGrid>
+        <w:gridCol w:w="3190"/>
+        <w:gridCol w:w="4686"/>
+      </w:tblGrid>
+      <w:tr>
+        <w:tc>
+          <w:tcPr>
+            <w:tcW w:w="4148" w:type="dxa"/>
+          </w:tcPr>
+          <w:p>
+            <w:pPr>
+              <w:pStyle w:val="a5"/>
+              <w:ind w:firstLineChars="0" w:firstLine="0"/>
+              <w:rPr>
+                <w:rFonts w:ascii="黑体" w:eastAsia="黑体" w:hAnsi="黑体"/>
+                <w:szCs w:val="21"/>
+              </w:rPr>
+            </w:pPr>
+            <w:r>
+              <w:rPr>
+                <w:rFonts w:ascii="黑体" w:eastAsia="黑体" w:hAnsi="黑体" w:hint="eastAsia"/>
+                <w:szCs w:val="21"/>
+              </w:rPr>
+              <w:t>分类阈值</w:t>
+            </w:r>
+          </w:p>
+        </w:tc>
+        <w:tc>
+          <w:tcPr>
+            <w:tcW w:w="4148" w:type="dxa"/>
+          </w:tcPr>
+          <w:p>
+            <w:pPr>
+              <w:pStyle w:val="a5"/>
+              <w:ind w:firstLineChars="0" w:firstLine="0"/>
+              <w:rPr>
+                <w:rFonts w:ascii="黑体" w:eastAsia="黑体" w:hAnsi="黑体"/>
+                <w:szCs w:val="21"/>
+              </w:rPr>
+            </w:pPr>
+            <w:r>
+              <w:rPr>
+                <w:rFonts w:ascii="黑体" w:eastAsia="黑体" w:hAnsi="黑体" w:hint="eastAsia"/>
+                <w:szCs w:val="21"/>
+              </w:rPr>
+              <w:t>结果</w:t>
+            </w:r>
+          </w:p>
+        </w:tc>
+      </w:tr>
+      <w:tr>
+        <w:tc>
+          <w:tcPr>
+            <w:tcW w:w="4148" w:type="dxa"/>
+          </w:tcPr>
+          <w:p>
+            <w:pPr>
+              <w:pStyle w:val="a5"/>
+              <w:ind w:firstLineChars="0" w:firstLine="0"/>
+              <w:rPr>
+                <w:rFonts w:ascii="黑体" w:eastAsia="黑体" w:hAnsi="黑体"/>
+                <w:szCs w:val="21"/>
+              </w:rPr>
+            </w:pPr>
+            <w:r>
+              <w:rPr>
+                <w:rFonts w:ascii="黑体" w:eastAsia="黑体" w:hAnsi="黑体" w:hint="eastAsia"/>
+                <w:szCs w:val="21"/>
+              </w:rPr>
+              <w:t>1</w:t>
+            </w:r>
+            <w:r>
+              <w:rPr>
+                <w:rFonts w:ascii="黑体" w:eastAsia="黑体" w:hAnsi="黑体"/>
+                <w:szCs w:val="21"/>
+              </w:rPr>
+              <w:t>.3660</w:t>
+            </w:r>
+          </w:p>
+        </w:tc>
+        <w:tc>
+          <w:tcPr>
+            <w:tcW w:w="4148" w:type="dxa"/>
+          </w:tcPr>
+          <w:p>
+            <w:pPr>
+              <w:pStyle w:val="a5"/>
+              <w:ind w:firstLineChars="0" w:firstLine="0"/>
+              <w:rPr>
+                <w:rFonts w:ascii="黑体" w:eastAsia="黑体" w:hAnsi="黑体"/>
+                <w:szCs w:val="21"/>
+              </w:rPr>
+            </w:pPr>
+            <w:r>
+              <w:rPr>
+                <w:noProof/>
+              </w:rPr>
+              <w:drawing>
+                <wp:inline distT="0" distB="0" distL="0" distR="0" wp14:anchorId="32639F05" wp14:editId="1F909C7F">
+                  <wp:extent cx="2628900" cy="1019474"/>
+                  <wp:effectExtent l="0" t="0" r="0" b="9525"/>
+                  <wp:docPr id="4" name="图片 4"/>
+                  <wp:cNvGraphicFramePr>
+                    <a:graphicFrameLocks xmlns:a="http://schemas.openxmlformats.org/drawingml/2006/main" noChangeAspect="1"/>
+                  </wp:cNvGraphicFramePr>
+                  <a:graphic xmlns:a="http://schemas.openxmlformats.org/drawingml/2006/main">
+                    <a:graphicData uri="http://schemas.openxmlformats.org/drawingml/2006/picture">
+                      <pic:pic xmlns:pic="http://schemas.openxmlformats.org/drawingml/2006/picture">
+                        <pic:nvPicPr>
+                          <pic:cNvPr id="1" name=""/>
+                          <pic:cNvPicPr/>
+                        </pic:nvPicPr>
+                        <pic:blipFill>
+                          <a:blip r:embed="rId9"/>
+                          <a:stretch>
+                            <a:fillRect/>
+                          </a:stretch>
+                        </pic:blipFill>
+                        <pic:spPr>
+                          <a:xfrm>
+                            <a:off x="0" y="0"/>
+                            <a:ext cx="2709533" cy="1050743"/>
+                          </a:xfrm>
+                          <a:prstGeom prst="rect">
+                            <a:avLst/>
+                          </a:prstGeom>
+                        </pic:spPr>
+                      </pic:pic>
+                    </a:graphicData>
+                  </a:graphic>
+                </wp:inline>
+              </w:drawing>
+            </w:r>
+          </w:p>
+        </w:tc>
+      </w:tr>
+      <w:tr>
+        <w:tc>
+          <w:tcPr>
+            <w:tcW w:w="4148" w:type="dxa"/>
+          </w:tcPr>
+          <w:p>
+            <w:pPr>
+              <w:pStyle w:val="a5"/>
+              <w:ind w:firstLineChars="0" w:firstLine="0"/>
+              <w:rPr>
+                <w:rFonts w:ascii="黑体" w:eastAsia="黑体" w:hAnsi="黑体"/>
+                <w:szCs w:val="21"/>
+              </w:rPr>
+            </w:pPr>
+            <w:r>
+              <w:rPr>
+                <w:rFonts w:ascii="黑体" w:eastAsia="黑体" w:hAnsi="黑体" w:hint="eastAsia"/>
+                <w:szCs w:val="21"/>
+              </w:rPr>
+              <w:lastRenderedPageBreak/>
+              <w:t>1</w:t>
+            </w:r>
+            <w:r>
+              <w:rPr>
+                <w:rFonts w:ascii="黑体" w:eastAsia="黑体" w:hAnsi="黑体"/>
+                <w:szCs w:val="21"/>
+              </w:rPr>
+              <w:t>.3200</w:t>
+            </w:r>
+          </w:p>
+        </w:tc>
+        <w:tc>
+          <w:tcPr>
+            <w:tcW w:w="4148" w:type="dxa"/>
+          </w:tcPr>
+          <w:p>
+            <w:pPr>
+              <w:pStyle w:val="a5"/>
+              <w:ind w:firstLineChars="0" w:firstLine="0"/>
+              <w:rPr>
+                <w:rFonts w:ascii="黑体" w:eastAsia="黑体" w:hAnsi="黑体"/>
+                <w:szCs w:val="21"/>
+              </w:rPr>
+            </w:pPr>
+            <w:r>
+              <w:rPr>
+                <w:noProof/>
+              </w:rPr>
+              <w:drawing>
+                <wp:inline distT="0" distB="0" distL="0" distR="0" wp14:anchorId="724CDBE2" wp14:editId="15D3E255">
+                  <wp:extent cx="2645093" cy="1103411"/>
+                  <wp:effectExtent l="0" t="0" r="3175" b="1905"/>
+                  <wp:docPr id="6" name="图片 6"/>
+                  <wp:cNvGraphicFramePr>
+                    <a:graphicFrameLocks xmlns:a="http://schemas.openxmlformats.org/drawingml/2006/main" noChangeAspect="1"/>
+                  </wp:cNvGraphicFramePr>
+                  <a:graphic xmlns:a="http://schemas.openxmlformats.org/drawingml/2006/main">
+                    <a:graphicData uri="http://schemas.openxmlformats.org/drawingml/2006/picture">
+                      <pic:pic xmlns:pic="http://schemas.openxmlformats.org/drawingml/2006/picture">
+                        <pic:nvPicPr>
+                          <pic:cNvPr id="1" name=""/>
+                          <pic:cNvPicPr/>
+                        </pic:nvPicPr>
+                        <pic:blipFill>
+                          <a:blip r:embed="rId10"/>
+                          <a:stretch>
+                            <a:fillRect/>
+                          </a:stretch>
+                        </pic:blipFill>
+                        <pic:spPr>
+                          <a:xfrm>
+                            <a:off x="0" y="0"/>
+                            <a:ext cx="2893654" cy="1207099"/>
+                          </a:xfrm>
+                          <a:prstGeom prst="rect">
+                            <a:avLst/>
+                          </a:prstGeom>
+                        </pic:spPr>
+                      </pic:pic>
+                    </a:graphicData>
+                  </a:graphic>
+                </wp:inline>
+              </w:drawing>
+            </w:r>
+          </w:p>
+        </w:tc>
+      </w:tr>
+      <w:tr>
+        <w:tc>
+          <w:tcPr>
+            <w:tcW w:w="4148" w:type="dxa"/>
+          </w:tcPr>
+          <w:p>
+            <w:pPr>
+              <w:pStyle w:val="a5"/>
+              <w:ind w:firstLineChars="0" w:firstLine="0"/>
+              <w:rPr>
+                <w:rFonts w:ascii="黑体" w:eastAsia="黑体" w:hAnsi="黑体"/>
+                <w:szCs w:val="21"/>
+              </w:rPr>
+            </w:pPr>
+            <w:r>
+              <w:rPr>
+                <w:rFonts w:ascii="黑体" w:eastAsia="黑体" w:hAnsi="黑体" w:hint="eastAsia"/>
+                <w:szCs w:val="21"/>
+              </w:rPr>
+              <w:t>1</w:t>
+            </w:r>
+            <w:r>
+              <w:rPr>
+                <w:rFonts w:ascii="黑体" w:eastAsia="黑体" w:hAnsi="黑体"/>
+                <w:szCs w:val="21"/>
+              </w:rPr>
+              <w:t>.3580</w:t>
+            </w:r>
+          </w:p>
+        </w:tc>
+        <w:tc>
+          <w:tcPr>
+            <w:tcW w:w="4148" w:type="dxa"/>
+          </w:tcPr>
+          <w:p>
+            <w:pPr>
+              <w:pStyle w:val="a5"/>
+              <w:ind w:firstLineChars="0" w:firstLine="0"/>
+              <w:rPr>
+                <w:rFonts w:ascii="黑体" w:eastAsia="黑体" w:hAnsi="黑体"/>
+                <w:szCs w:val="21"/>
+              </w:rPr>
+            </w:pPr>
+            <w:r>
+              <w:rPr>
+                <w:noProof/>
+              </w:rPr>
+              <w:drawing>
+                <wp:inline distT="0" distB="0" distL="0" distR="0" wp14:anchorId="02B531B3" wp14:editId="342B61D4">
+                  <wp:extent cx="2733675" cy="1078373"/>
+                  <wp:effectExtent l="0" t="0" r="0" b="7620"/>
+                  <wp:docPr id="8" name="图片 8"/>
+                  <wp:cNvGraphicFramePr>
+                    <a:graphicFrameLocks xmlns:a="http://schemas.openxmlformats.org/drawingml/2006/main" noChangeAspect="1"/>
+                  </wp:cNvGraphicFramePr>
+                  <a:graphic xmlns:a="http://schemas.openxmlformats.org/drawingml/2006/main">
+                    <a:graphicData uri="http://schemas.openxmlformats.org/drawingml/2006/picture">
+                      <pic:pic xmlns:pic="http://schemas.openxmlformats.org/drawingml/2006/picture">
+                        <pic:nvPicPr>
+                          <pic:cNvPr id="1" name=""/>
+                          <pic:cNvPicPr/>
+                        </pic:nvPicPr>
+                        <pic:blipFill>
+                          <a:blip r:embed="rId11"/>
+                          <a:stretch>
+                            <a:fillRect/>
+                          </a:stretch>
+                        </pic:blipFill>
+                        <pic:spPr>
+                          <a:xfrm>
+                            <a:off x="0" y="0"/>
+                            <a:ext cx="2836412" cy="1118900"/>
+                          </a:xfrm>
+                          <a:prstGeom prst="rect">
+                            <a:avLst/>
+                          </a:prstGeom>
+                        </pic:spPr>
+                      </pic:pic>
+                    </a:graphicData>
+                  </a:graphic>
+                </wp:inline>
+              </w:drawing>
+            </w:r>
+          </w:p>
+        </w:tc>
+      </w:tr>
+      <w:tr>
+        <w:tc>
+          <w:tcPr>
+            <w:tcW w:w="4148" w:type="dxa"/>
+          </w:tcPr>
+          <w:p>
+            <w:pPr>
+              <w:pStyle w:val="a5"/>
+              <w:ind w:firstLineChars="0" w:firstLine="0"/>
+              <w:rPr>
+                <w:rFonts w:ascii="黑体" w:eastAsia="黑体" w:hAnsi="黑体" w:hint="eastAsia"/>
+                <w:szCs w:val="21"/>
+              </w:rPr>
+            </w:pPr>
+            <w:r>
+              <w:rPr>
+                <w:rFonts w:ascii="黑体" w:eastAsia="黑体" w:hAnsi="黑体" w:hint="eastAsia"/>
+                <w:szCs w:val="21"/>
+              </w:rPr>
+              <w:t>1</w:t>
+            </w:r>
+            <w:r>
+              <w:rPr>
+                <w:rFonts w:ascii="黑体" w:eastAsia="黑体" w:hAnsi="黑体"/>
+                <w:szCs w:val="21"/>
+              </w:rPr>
+              <w:t>.3720</w:t>
+            </w:r>
+          </w:p>
+        </w:tc>
+        <w:tc>
+          <w:tcPr>
+            <w:tcW w:w="4148" w:type="dxa"/>
+          </w:tcPr>
+          <w:p>
+            <w:pPr>
+              <w:pStyle w:val="a5"/>
+              <w:ind w:firstLineChars="0" w:firstLine="0"/>
+              <w:rPr>
+                <w:noProof/>
+              </w:rPr>
+            </w:pPr>
+            <w:r>
+              <w:rPr>
+                <w:noProof/>
+              </w:rPr>
+              <w:drawing>
+                <wp:inline distT="0" distB="0" distL="0" distR="0" wp14:anchorId="4874055C" wp14:editId="353C6B47">
+                  <wp:extent cx="2781300" cy="1108043"/>
+                  <wp:effectExtent l="0" t="0" r="0" b="0"/>
+                  <wp:docPr id="9" name="图片 9"/>
+                  <wp:cNvGraphicFramePr>
+                    <a:graphicFrameLocks xmlns:a="http://schemas.openxmlformats.org/drawingml/2006/main" noChangeAspect="1"/>
+                  </wp:cNvGraphicFramePr>
+                  <a:graphic xmlns:a="http://schemas.openxmlformats.org/drawingml/2006/main">
+                    <a:graphicData uri="http://schemas.openxmlformats.org/drawingml/2006/picture">
+                      <pic:pic xmlns:pic="http://schemas.openxmlformats.org/drawingml/2006/picture">
+                        <pic:nvPicPr>
+                          <pic:cNvPr id="1" name=""/>
+                          <pic:cNvPicPr/>
+                        </pic:nvPicPr>
+                        <pic:blipFill>
+                          <a:blip r:embed="rId12"/>
+                          <a:stretch>
+                            <a:fillRect/>
+                          </a:stretch>
+                        </pic:blipFill>
+                        <pic:spPr>
+                          <a:xfrm>
+                            <a:off x="0" y="0"/>
+                            <a:ext cx="2864502" cy="1141190"/>
+                          </a:xfrm>
+                          <a:prstGeom prst="rect">
+                            <a:avLst/>
+                          </a:prstGeom>
+                        </pic:spPr>
+                      </pic:pic>
+                    </a:graphicData>
+                  </a:graphic>
+                </wp:inline>
+              </w:drawing>
+            </w:r>
+          </w:p>
+        </w:tc>
+      </w:tr>
+      <w:tr>
+        <w:tc>
+          <w:tcPr>
+            <w:tcW w:w="4148" w:type="dxa"/>
+          </w:tcPr>
+          <w:p>
+            <w:pPr>
+              <w:pStyle w:val="a5"/>
+              <w:ind w:firstLineChars="0" w:firstLine="0"/>
+              <w:rPr>
+                <w:rFonts w:ascii="黑体" w:eastAsia="黑体" w:hAnsi="黑体" w:hint="eastAsia"/>
+                <w:szCs w:val="21"/>
+              </w:rPr>
+            </w:pPr>
+            <w:r>
+              <w:rPr>
+                <w:rFonts w:ascii="黑体" w:eastAsia="黑体" w:hAnsi="黑体" w:hint="eastAsia"/>
+                <w:szCs w:val="21"/>
+              </w:rPr>
+              <w:t>1</w:t>
+            </w:r>
+            <w:r>
+              <w:rPr>
+                <w:rFonts w:ascii="黑体" w:eastAsia="黑体" w:hAnsi="黑体"/>
+                <w:szCs w:val="21"/>
+              </w:rPr>
+              <w:t>.3390</w:t>
+            </w:r>
+          </w:p>
+        </w:tc>
+        <w:tc>
+          <w:tcPr>
+            <w:tcW w:w="4148" w:type="dxa"/>
+          </w:tcPr>
+          <w:p>
+            <w:pPr>
+              <w:pStyle w:val="a5"/>
+              <w:ind w:firstLineChars="0" w:firstLine="0"/>
+              <w:rPr>
+                <w:noProof/>
+              </w:rPr>
+            </w:pPr>
+            <w:r>
+              <w:rPr>
+                <w:noProof/>
+              </w:rPr>
+              <w:drawing>
+                <wp:inline distT="0" distB="0" distL="0" distR="0" wp14:anchorId="2B54890F" wp14:editId="0520F46C">
+                  <wp:extent cx="2819400" cy="1115429"/>
+                  <wp:effectExtent l="0" t="0" r="0" b="8890"/>
+                  <wp:docPr id="10" name="图片 10"/>
+                  <wp:cNvGraphicFramePr>
+                    <a:graphicFrameLocks xmlns:a="http://schemas.openxmlformats.org/drawingml/2006/main" noChangeAspect="1"/>
+                  </wp:cNvGraphicFramePr>
+                  <a:graphic xmlns:a="http://schemas.openxmlformats.org/drawingml/2006/main">
+                    <a:graphicData uri="http://schemas.openxmlformats.org/drawingml/2006/picture">
+                      <pic:pic xmlns:pic="http://schemas.openxmlformats.org/drawingml/2006/picture">
+                        <pic:nvPicPr>
+                          <pic:cNvPr id="1" name=""/>
+                          <pic:cNvPicPr/>
+                        </pic:nvPicPr>
+                        <pic:blipFill>
+                          <a:blip r:embed="rId13"/>
+                          <a:stretch>
+                            <a:fillRect/>
+                          </a:stretch>
+                        </pic:blipFill>
+                        <pic:spPr>
+                          <a:xfrm>
+                            <a:off x="0" y="0"/>
+                            <a:ext cx="2974590" cy="1176826"/>
+                          </a:xfrm>
+                          <a:prstGeom prst="rect">
+                            <a:avLst/>
+                          </a:prstGeom>
+                        </pic:spPr>
+                      </pic:pic>
+                    </a:graphicData>
+                  </a:graphic>
+                </wp:inline>
+              </w:drawing>
+            </w:r>
+          </w:p>
+        </w:tc>
+      </w:tr>
+      <w:tr>
+        <w:tc>
+          <w:tcPr>
+            <w:tcW w:w="4148" w:type="dxa"/>
+          </w:tcPr>
+          <w:p>
+            <w:pPr>
+              <w:pStyle w:val="a5"/>
+              <w:ind w:firstLineChars="0" w:firstLine="0"/>
+              <w:rPr>
+                <w:rFonts w:ascii="黑体" w:eastAsia="黑体" w:hAnsi="黑体" w:hint="eastAsia"/>
+                <w:szCs w:val="21"/>
+              </w:rPr>
+            </w:pPr>
+            <w:r>
+              <w:rPr>
+                <w:rFonts w:ascii="黑体" w:eastAsia="黑体" w:hAnsi="黑体" w:hint="eastAsia"/>
+                <w:szCs w:val="21"/>
+              </w:rPr>
+              <w:t>1</w:t>
+            </w:r>
+            <w:r>
+              <w:rPr>
+                <w:rFonts w:ascii="黑体" w:eastAsia="黑体" w:hAnsi="黑体"/>
+                <w:szCs w:val="21"/>
+              </w:rPr>
+              <w:t>.3295</w:t>
+            </w:r>
+          </w:p>
+        </w:tc>
+        <w:tc>
+          <w:tcPr>
+            <w:tcW w:w="4148" w:type="dxa"/>
+          </w:tcPr>
+          <w:p>
+            <w:pPr>
+              <w:pStyle w:val="a5"/>
+              <w:ind w:firstLineChars="0" w:firstLine="0"/>
+              <w:rPr>
+                <w:noProof/>
+              </w:rPr>
+            </w:pPr>
+            <w:r>
+              <w:rPr>
+                <w:noProof/>
+              </w:rPr>
+              <w:drawing>
+                <wp:inline distT="0" distB="0" distL="0" distR="0" wp14:anchorId="469F0ECC" wp14:editId="502B91B6">
+                  <wp:extent cx="2838450" cy="1095240"/>
+                  <wp:effectExtent l="0" t="0" r="0" b="0"/>
+                  <wp:docPr id="11" name="图片 11"/>
+                  <wp:cNvGraphicFramePr>
+                    <a:graphicFrameLocks xmlns:a="http://schemas.openxmlformats.org/drawingml/2006/main" noChangeAspect="1"/>
+                  </wp:cNvGraphicFramePr>
+                  <a:graphic xmlns:a="http://schemas.openxmlformats.org/drawingml/2006/main">
+                    <a:graphicData uri="http://schemas.openxmlformats.org/drawingml/2006/picture">
+                      <pic:pic xmlns:pic="http://schemas.openxmlformats.org/drawingml/2006/picture">
+                        <pic:nvPicPr>
+                          <pic:cNvPr id="1" name=""/>
+                          <pic:cNvPicPr/>
+                        </pic:nvPicPr>
+                        <pic:blipFill>
+                          <a:blip r:embed="rId14"/>
+                          <a:stretch>
+                            <a:fillRect/>
+                          </a:stretch>
+                        </pic:blipFill>
+                        <pic:spPr>
+                          <a:xfrm>
+                            <a:off x="0" y="0"/>
+                            <a:ext cx="3044493" cy="1174743"/>
+                          </a:xfrm>
+                          <a:prstGeom prst="rect">
+                            <a:avLst/>
+                          </a:prstGeom>
+                        </pic:spPr>
+                      </pic:pic>
+                    </a:graphicData>
+                  </a:graphic>
+                </wp:inline>
+              </w:drawing>
+            </w:r>
+          </w:p>
+        </w:tc>
+      </w:tr>
+    </w:tbl>
+    <w:p>
+      <w:pPr>
+        <w:pStyle w:val="a5"/>
+        <w:ind w:left="420" w:firstLineChars="0" w:firstLine="0"/>
+        <w:rPr>
+          <w:rFonts w:ascii="黑体" w:eastAsia="黑体" w:hAnsi="黑体"/>
+          <w:szCs w:val="21"/>
+        </w:rPr>
+      </w:pPr>
+    </w:p>
+    <w:p>
+      <w:pPr>
+        <w:pStyle w:val="a5"/>
+        <w:ind w:left="420" w:firstLineChars="0" w:firstLine="0"/>
+        <w:rPr>
+          <w:rFonts w:ascii="黑体" w:eastAsia="黑体" w:hAnsi="黑体"/>
+          <w:szCs w:val="21"/>
+        </w:rPr>
+      </w:pPr>
+    </w:p>
+    <w:p>
+      <w:pPr>
+        <w:pStyle w:val="a5"/>
+        <w:ind w:left="420" w:firstLineChars="0" w:firstLine="0"/>
+        <w:rPr>
+          <w:rFonts w:ascii="黑体" w:eastAsia="黑体" w:hAnsi="黑体"/>
+          <w:szCs w:val="21"/>
+        </w:rPr>
+      </w:pPr>
+    </w:p>
+    <w:p>
+      <w:pPr>
+        <w:pStyle w:val="a5"/>
+        <w:numPr>
+          <w:ilvl w:val="0"/>
+          <w:numId w:val="1"/>
+        </w:numPr>
+        <w:ind w:firstLineChars="0"/>
+        <w:rPr>
+          <w:rFonts w:ascii="黑体" w:eastAsia="黑体" w:hAnsi="黑体"/>
+          <w:szCs w:val="21"/>
+        </w:rPr>
+      </w:pPr>
+      <w:r>
+        <w:rPr>
+          <w:rFonts w:ascii="黑体" w:eastAsia="黑体" w:hAnsi="黑体"/>
+          <w:szCs w:val="21"/>
+        </w:rPr>
+        <w:t>G</w:t>
+      </w:r>
+      <w:r>
+        <w:rPr>
+          <w:rFonts w:ascii="黑体" w:eastAsia="黑体" w:hAnsi="黑体" w:hint="eastAsia"/>
+          <w:szCs w:val="21"/>
+        </w:rPr>
+        <w:t>abor</w:t>
+      </w:r>
+      <w:r>
+        <w:rPr>
+          <w:rFonts w:ascii="黑体" w:eastAsia="黑体" w:hAnsi="黑体"/>
+          <w:szCs w:val="21"/>
+        </w:rPr>
+        <w:t>:</w:t>
+      </w:r>
+      <w:r>
+        <w:rPr>
+          <w:rFonts w:ascii="黑体" w:eastAsia="黑体" w:hAnsi="黑体"/>
+          <w:color w:val="FF0000"/>
+          <w:szCs w:val="21"/>
+        </w:rPr>
+        <w:t>1</w:t>
+      </w:r>
+    </w:p>
+    <w:p>
+      <w:pPr>
+        <w:pStyle w:val="a5"/>
+        <w:numPr>
+          <w:ilvl w:val="0"/>
+          <w:numId w:val="1"/>
+        </w:numPr>
+        <w:ind w:firstLineChars="0"/>
+        <w:rPr>
+          <w:rFonts w:ascii="黑体" w:eastAsia="黑体" w:hAnsi="黑体"/>
+          <w:szCs w:val="21"/>
+        </w:rPr>
+      </w:pPr>
+      <w:r>
+        <w:rPr>
+          <w:rFonts w:ascii="黑体" w:eastAsia="黑体" w:hAnsi="黑体" w:hint="eastAsia"/>
+          <w:szCs w:val="21"/>
+        </w:rPr>
+        <w:t>B</w:t>
+      </w:r>
+      <w:r>
+        <w:rPr>
+          <w:rFonts w:ascii="黑体" w:eastAsia="黑体" w:hAnsi="黑体"/>
+          <w:szCs w:val="21"/>
+        </w:rPr>
+        <w:t>lock Size:</w:t>
+      </w:r>
+      <w:r>
+        <w:rPr>
+          <w:rFonts w:ascii="黑体" w:eastAsia="黑体" w:hAnsi="黑体"/>
+          <w:color w:val="FFC000"/>
+          <w:szCs w:val="21"/>
+        </w:rPr>
+        <w:t>24</w:t>
+      </w:r>
+    </w:p>
+    <w:p>
+      <w:pPr>
+        <w:pStyle w:val="a5"/>
+        <w:numPr>
+          <w:ilvl w:val="0"/>
+          <w:numId w:val="1"/>
+        </w:numPr>
+        <w:ind w:firstLineChars="0"/>
+        <w:rPr>
+          <w:rFonts w:ascii="黑体" w:eastAsia="黑体" w:hAnsi="黑体"/>
+          <w:color w:val="FFFF00"/>
+          <w:szCs w:val="21"/>
+        </w:rPr>
+      </w:pPr>
+      <w:r>
+        <w:rPr>
+          <w:rFonts w:ascii="黑体" w:eastAsia="黑体" w:hAnsi="黑体"/>
+          <w:szCs w:val="21"/>
+        </w:rPr>
+        <w:t xml:space="preserve">Reversal: </w:t>
+      </w:r>
+      <w:r>
+        <w:rPr>
+          <w:rFonts w:ascii="黑体" w:eastAsia="黑体" w:hAnsi="黑体"/>
+          <w:color w:val="FFFF00"/>
+          <w:szCs w:val="21"/>
+        </w:rPr>
+        <w:t>T</w:t>
+      </w:r>
+      <w:r>
+        <w:rPr>
+          <w:rFonts w:ascii="黑体" w:eastAsia="黑体" w:hAnsi="黑体" w:hint="eastAsia"/>
+          <w:color w:val="FFFF00"/>
+          <w:szCs w:val="21"/>
+        </w:rPr>
+        <w:t>rue</w:t>
+      </w:r>
+    </w:p>
+    <w:tbl>
+      <w:tblPr>
+        <w:tblStyle w:val="a6"/>
+        <w:tblW w:w="0" w:type="auto"/>
+        <w:tblInd w:w="420" w:type="dxa"/>
+        <w:tblLook w:val="04A0" w:firstRow="1" w:lastRow="0" w:firstColumn="1" w:lastColumn="0" w:noHBand="0" w:noVBand="1"/>
+      </w:tblPr>
+      <w:tblGrid>
+        <w:gridCol w:w="3055"/>
+        <w:gridCol w:w="4821"/>
+      </w:tblGrid>
+      <w:tr>
+        <w:tc>
+          <w:tcPr>
+            <w:tcW w:w="4148" w:type="dxa"/>
+          </w:tcPr>
+          <w:p>
+            <w:pPr>
+              <w:pStyle w:val="a5"/>
+              <w:ind w:firstLineChars="0" w:firstLine="0"/>
+              <w:rPr>
+                <w:rFonts w:ascii="黑体" w:eastAsia="黑体" w:hAnsi="黑体"/>
+                <w:szCs w:val="21"/>
+              </w:rPr>
+            </w:pPr>
+            <w:r>
+              <w:rPr>
+                <w:rFonts w:ascii="黑体" w:eastAsia="黑体" w:hAnsi="黑体" w:hint="eastAsia"/>
+                <w:szCs w:val="21"/>
+              </w:rPr>
+              <w:t>分类阈值</w:t>
+            </w:r>
+          </w:p>
+        </w:tc>
+        <w:tc>
+          <w:tcPr>
+            <w:tcW w:w="4148" w:type="dxa"/>
+          </w:tcPr>
+          <w:p>
+            <w:pPr>
+              <w:pStyle w:val="a5"/>
+              <w:ind w:firstLineChars="0" w:firstLine="0"/>
+              <w:rPr>
+                <w:rFonts w:ascii="黑体" w:eastAsia="黑体" w:hAnsi="黑体"/>
+                <w:szCs w:val="21"/>
+              </w:rPr>
+            </w:pPr>
+            <w:r>
+              <w:rPr>
+                <w:rFonts w:ascii="黑体" w:eastAsia="黑体" w:hAnsi="黑体" w:hint="eastAsia"/>
+                <w:szCs w:val="21"/>
+              </w:rPr>
+              <w:t>结果</w:t>
+            </w:r>
+          </w:p>
+        </w:tc>
+      </w:tr>
+      <w:tr>
+        <w:tc>
+          <w:tcPr>
+            <w:tcW w:w="4148" w:type="dxa"/>
+          </w:tcPr>
+          <w:p>
+            <w:pPr>
+              <w:pStyle w:val="a5"/>
+              <w:ind w:firstLineChars="0" w:firstLine="0"/>
+              <w:rPr>
+                <w:rFonts w:ascii="黑体" w:eastAsia="黑体" w:hAnsi="黑体"/>
+                <w:szCs w:val="21"/>
+              </w:rPr>
+            </w:pPr>
+            <w:r>
+              <w:rPr>
+                <w:rFonts w:ascii="黑体" w:eastAsia="黑体" w:hAnsi="黑体" w:hint="eastAsia"/>
+                <w:szCs w:val="21"/>
+              </w:rPr>
+              <w:t>0</w:t>
+            </w:r>
+            <w:r>
+              <w:rPr>
+                <w:rFonts w:ascii="黑体" w:eastAsia="黑体" w:hAnsi="黑体"/>
+                <w:szCs w:val="21"/>
+              </w:rPr>
+              <w:t>.37776</w:t>
+            </w:r>
+          </w:p>
+        </w:tc>
+        <w:tc>
+          <w:tcPr>
+            <w:tcW w:w="4148" w:type="dxa"/>
+          </w:tcPr>
+          <w:p>
+            <w:pPr>
+              <w:pStyle w:val="a5"/>
+              <w:ind w:firstLineChars="0" w:firstLine="0"/>
+              <w:rPr>
+                <w:rFonts w:ascii="黑体" w:eastAsia="黑体" w:hAnsi="黑体"/>
+                <w:szCs w:val="21"/>
+              </w:rPr>
+            </w:pPr>
+            <w:r>
+              <w:rPr>
+                <w:noProof/>
+              </w:rPr>
+              <w:drawing>
+                <wp:inline distT="0" distB="0" distL="0" distR="0" wp14:anchorId="29A61663" wp14:editId="50D08D61">
+                  <wp:extent cx="2676525" cy="1038492"/>
+                  <wp:effectExtent l="0" t="0" r="0" b="9525"/>
+                  <wp:docPr id="12" name="图片 12"/>
+                  <wp:cNvGraphicFramePr>
+                    <a:graphicFrameLocks xmlns:a="http://schemas.openxmlformats.org/drawingml/2006/main" noChangeAspect="1"/>
+                  </wp:cNvGraphicFramePr>
+                  <a:graphic xmlns:a="http://schemas.openxmlformats.org/drawingml/2006/main">
+                    <a:graphicData uri="http://schemas.openxmlformats.org/drawingml/2006/picture">
+                      <pic:pic xmlns:pic="http://schemas.openxmlformats.org/drawingml/2006/picture">
+                        <pic:nvPicPr>
+                          <pic:cNvPr id="1" name=""/>
+                          <pic:cNvPicPr/>
+                        </pic:nvPicPr>
+                        <pic:blipFill>
+                          <a:blip r:embed="rId15"/>
+                          <a:stretch>
+                            <a:fillRect/>
+                          </a:stretch>
+                        </pic:blipFill>
+                        <pic:spPr>
+                          <a:xfrm>
+                            <a:off x="0" y="0"/>
+                            <a:ext cx="2740018" cy="1063127"/>
+                          </a:xfrm>
+                          <a:prstGeom prst="rect">
+                            <a:avLst/>
+                          </a:prstGeom>
+                        </pic:spPr>
+                      </pic:pic>
+                    </a:graphicData>
+                  </a:graphic>
+                </wp:inline>
+              </w:drawing>
+            </w:r>
+          </w:p>
+        </w:tc>
+      </w:tr>
+      <w:tr>
+        <w:tc>
+          <w:tcPr>
+            <w:tcW w:w="4148" w:type="dxa"/>
+          </w:tcPr>
+          <w:p>
+            <w:pPr>
+              <w:pStyle w:val="a5"/>
+              <w:ind w:firstLineChars="0" w:firstLine="0"/>
+              <w:rPr>
+                <w:rFonts w:ascii="黑体" w:eastAsia="黑体" w:hAnsi="黑体" w:hint="eastAsia"/>
+                <w:szCs w:val="21"/>
+              </w:rPr>
+            </w:pPr>
+            <w:r>
+              <w:rPr>
+                <w:rFonts w:ascii="黑体" w:eastAsia="黑体" w:hAnsi="黑体" w:hint="eastAsia"/>
+                <w:szCs w:val="21"/>
+              </w:rPr>
+              <w:lastRenderedPageBreak/>
+              <w:t>0</w:t>
+            </w:r>
+            <w:r>
+              <w:rPr>
+                <w:rFonts w:ascii="黑体" w:eastAsia="黑体" w:hAnsi="黑体"/>
+                <w:szCs w:val="21"/>
+              </w:rPr>
+              <w:t>.7923</w:t>
+            </w:r>
+          </w:p>
+        </w:tc>
+        <w:tc>
+          <w:tcPr>
+            <w:tcW w:w="4148" w:type="dxa"/>
+          </w:tcPr>
+          <w:p>
+            <w:pPr>
+              <w:pStyle w:val="a5"/>
+              <w:ind w:firstLineChars="0" w:firstLine="0"/>
+              <w:rPr>
+                <w:rFonts w:ascii="黑体" w:eastAsia="黑体" w:hAnsi="黑体"/>
+                <w:szCs w:val="21"/>
+              </w:rPr>
+            </w:pPr>
+            <w:r>
+              <w:rPr>
+                <w:noProof/>
+              </w:rPr>
+              <w:drawing>
+                <wp:inline distT="0" distB="0" distL="0" distR="0" wp14:anchorId="4276334B" wp14:editId="7B42958B">
+                  <wp:extent cx="2924175" cy="1164963"/>
+                  <wp:effectExtent l="0" t="0" r="0" b="0"/>
+                  <wp:docPr id="14" name="图片 14"/>
+                  <wp:cNvGraphicFramePr>
+                    <a:graphicFrameLocks xmlns:a="http://schemas.openxmlformats.org/drawingml/2006/main" noChangeAspect="1"/>
+                  </wp:cNvGraphicFramePr>
+                  <a:graphic xmlns:a="http://schemas.openxmlformats.org/drawingml/2006/main">
+                    <a:graphicData uri="http://schemas.openxmlformats.org/drawingml/2006/picture">
+                      <pic:pic xmlns:pic="http://schemas.openxmlformats.org/drawingml/2006/picture">
+                        <pic:nvPicPr>
+                          <pic:cNvPr id="1" name=""/>
+                          <pic:cNvPicPr/>
+                        </pic:nvPicPr>
+                        <pic:blipFill>
+                          <a:blip r:embed="rId16"/>
+                          <a:stretch>
+                            <a:fillRect/>
+                          </a:stretch>
+                        </pic:blipFill>
+                        <pic:spPr>
+                          <a:xfrm>
+                            <a:off x="0" y="0"/>
+                            <a:ext cx="2968500" cy="1182622"/>
+                          </a:xfrm>
+                          <a:prstGeom prst="rect">
+                            <a:avLst/>
+                          </a:prstGeom>
+                        </pic:spPr>
+                      </pic:pic>
+                    </a:graphicData>
+                  </a:graphic>
+                </wp:inline>
+              </w:drawing>
+            </w:r>
+          </w:p>
+        </w:tc>
+      </w:tr>
+      <w:tr>
+        <w:tc>
+          <w:tcPr>
+            <w:tcW w:w="4148" w:type="dxa"/>
+          </w:tcPr>
+          <w:p>
+            <w:pPr>
+              <w:pStyle w:val="a5"/>
+              <w:ind w:firstLineChars="0" w:firstLine="0"/>
+              <w:rPr>
+                <w:rFonts w:ascii="黑体" w:eastAsia="黑体" w:hAnsi="黑体"/>
+                <w:szCs w:val="21"/>
+              </w:rPr>
+            </w:pPr>
+          </w:p>
+        </w:tc>
+        <w:tc>
+          <w:tcPr>
+            <w:tcW w:w="4148" w:type="dxa"/>
+          </w:tcPr>
+          <w:p>
+            <w:pPr>
+              <w:pStyle w:val="a5"/>
+              <w:ind w:firstLineChars="0" w:firstLine="0"/>
+              <w:rPr>
+                <w:rFonts w:ascii="黑体" w:eastAsia="黑体" w:hAnsi="黑体"/>
+                <w:szCs w:val="21"/>
+              </w:rPr>
+            </w:pPr>
+          </w:p>
+        </w:tc>
+      </w:tr>
+    </w:tbl>
+    <w:p>
+      <w:pPr>
+        <w:pStyle w:val="a5"/>
+        <w:ind w:left="420" w:firstLineChars="0" w:firstLine="0"/>
+        <w:rPr>
+          <w:rFonts w:ascii="黑体" w:eastAsia="黑体" w:hAnsi="黑体"/>
+          <w:szCs w:val="21"/>
+        </w:rPr>
+      </w:pPr>
+    </w:p>
+    <w:p>
+      <w:pPr>
+        <w:pStyle w:val="a5"/>
+        <w:ind w:left="420" w:firstLineChars="0" w:firstLine="0"/>
+        <w:rPr>
+          <w:rFonts w:ascii="黑体" w:eastAsia="黑体" w:hAnsi="黑体"/>
+          <w:szCs w:val="21"/>
+        </w:rPr>
+      </w:pPr>
+    </w:p>
+    <w:p>
+      <w:pPr>
+        <w:pStyle w:val="a5"/>
+        <w:ind w:left="420" w:firstLineChars="0" w:firstLine="0"/>
+        <w:rPr>
+          <w:rFonts w:ascii="黑体" w:eastAsia="黑体" w:hAnsi="黑体"/>
+          <w:szCs w:val="21"/>
+        </w:rPr>
+      </w:pPr>
+    </w:p>
+    <w:p>
+      <w:pPr>
+        <w:pStyle w:val="a5"/>
+        <w:numPr>
+          <w:ilvl w:val="0"/>
+          <w:numId w:val="1"/>
+        </w:numPr>
+        <w:ind w:firstLineChars="0"/>
+        <w:rPr>
+          <w:rFonts w:ascii="黑体" w:eastAsia="黑体" w:hAnsi="黑体"/>
+          <w:szCs w:val="21"/>
+        </w:rPr>
+      </w:pPr>
+      <w:r>
+        <w:rPr>
+          <w:rFonts w:ascii="黑体" w:eastAsia="黑体" w:hAnsi="黑体"/>
+          <w:szCs w:val="21"/>
+        </w:rPr>
+        <w:t>G</w:t>
+      </w:r>
+      <w:r>
+        <w:rPr>
+          <w:rFonts w:ascii="黑体" w:eastAsia="黑体" w:hAnsi="黑体" w:hint="eastAsia"/>
+          <w:szCs w:val="21"/>
+        </w:rPr>
+        <w:t>abor</w:t>
+      </w:r>
+      <w:r>
+        <w:rPr>
+          <w:rFonts w:ascii="黑体" w:eastAsia="黑体" w:hAnsi="黑体"/>
+          <w:szCs w:val="21"/>
+        </w:rPr>
+        <w:t>:</w:t>
+      </w:r>
+      <w:r>
+        <w:rPr>
+          <w:rFonts w:ascii="黑体" w:eastAsia="黑体" w:hAnsi="黑体"/>
+          <w:color w:val="FF0000"/>
+          <w:szCs w:val="21"/>
+        </w:rPr>
+        <w:t>1</w:t>
+      </w:r>
+    </w:p>
+    <w:p>
+      <w:pPr>
+        <w:pStyle w:val="a5"/>
+        <w:numPr>
+          <w:ilvl w:val="0"/>
+          <w:numId w:val="1"/>
+        </w:numPr>
+        <w:ind w:firstLineChars="0"/>
+        <w:rPr>
+          <w:rFonts w:ascii="黑体" w:eastAsia="黑体" w:hAnsi="黑体"/>
+          <w:szCs w:val="21"/>
+        </w:rPr>
+      </w:pPr>
+      <w:r>
+        <w:rPr>
+          <w:rFonts w:ascii="黑体" w:eastAsia="黑体" w:hAnsi="黑体" w:hint="eastAsia"/>
+          <w:szCs w:val="21"/>
+        </w:rPr>
+        <w:t>B</w:t>
+      </w:r>
+      <w:r>
+        <w:rPr>
+          <w:rFonts w:ascii="黑体" w:eastAsia="黑体" w:hAnsi="黑体"/>
+          <w:szCs w:val="21"/>
+        </w:rPr>
+        <w:t>lock Size:</w:t>
+      </w:r>
+      <w:r>
+        <w:rPr>
+          <w:rFonts w:ascii="黑体" w:eastAsia="黑体" w:hAnsi="黑体"/>
+          <w:color w:val="FFC000"/>
+          <w:szCs w:val="21"/>
+        </w:rPr>
+        <w:t>32</w:t>
+      </w:r>
+    </w:p>
+    <w:p>
+      <w:pPr>
+        <w:pStyle w:val="a5"/>
+        <w:numPr>
+          <w:ilvl w:val="0"/>
+          <w:numId w:val="1"/>
+        </w:numPr>
+        <w:ind w:firstLineChars="0"/>
+        <w:rPr>
+          <w:rFonts w:ascii="黑体" w:eastAsia="黑体" w:hAnsi="黑体"/>
+          <w:color w:val="FFFF00"/>
+          <w:szCs w:val="21"/>
+        </w:rPr>
+      </w:pPr>
+      <w:r>
+        <w:rPr>
+          <w:rFonts w:ascii="黑体" w:eastAsia="黑体" w:hAnsi="黑体"/>
+          <w:szCs w:val="21"/>
+        </w:rPr>
+        <w:t xml:space="preserve">Reversal: </w:t>
+      </w:r>
+      <w:r>
+        <w:rPr>
+          <w:rFonts w:ascii="黑体" w:eastAsia="黑体" w:hAnsi="黑体"/>
+          <w:color w:val="FFFF00"/>
+          <w:szCs w:val="21"/>
+        </w:rPr>
+        <w:t>T</w:t>
+      </w:r>
+      <w:r>
+        <w:rPr>
+          <w:rFonts w:ascii="黑体" w:eastAsia="黑体" w:hAnsi="黑体" w:hint="eastAsia"/>
+          <w:color w:val="FFFF00"/>
+          <w:szCs w:val="21"/>
+        </w:rPr>
+        <w:t>rue</w:t>
+      </w:r>
+    </w:p>
+    <w:tbl>
+      <w:tblPr>
+        <w:tblStyle w:val="a6"/>
+        <w:tblW w:w="0" w:type="auto"/>
+        <w:tblInd w:w="420" w:type="dxa"/>
+        <w:tblLook w:val="04A0" w:firstRow="1" w:lastRow="0" w:firstColumn="1" w:lastColumn="0" w:noHBand="0" w:noVBand="1"/>
+      </w:tblPr>
+      <w:tblGrid>
+        <w:gridCol w:w="3938"/>
+        <w:gridCol w:w="3938"/>
+      </w:tblGrid>
+      <w:tr>
+        <w:tc>
+          <w:tcPr>
+            <w:tcW w:w="4148" w:type="dxa"/>
+          </w:tcPr>
+          <w:p>
+            <w:pPr>
+              <w:pStyle w:val="a5"/>
+              <w:ind w:firstLineChars="0" w:firstLine="0"/>
+              <w:rPr>
+                <w:rFonts w:ascii="黑体" w:eastAsia="黑体" w:hAnsi="黑体"/>
+                <w:szCs w:val="21"/>
+              </w:rPr>
+            </w:pPr>
+            <w:r>
+              <w:rPr>
+                <w:rFonts w:ascii="黑体" w:eastAsia="黑体" w:hAnsi="黑体" w:hint="eastAsia"/>
+                <w:szCs w:val="21"/>
+              </w:rPr>
+              <w:t>分类阈值</w:t>
+            </w:r>
+          </w:p>
+        </w:tc>
+        <w:tc>
+          <w:tcPr>
+            <w:tcW w:w="4148" w:type="dxa"/>
+          </w:tcPr>
+          <w:p>
+            <w:pPr>
+              <w:pStyle w:val="a5"/>
+              <w:ind w:firstLineChars="0" w:firstLine="0"/>
+              <w:rPr>
+                <w:rFonts w:ascii="黑体" w:eastAsia="黑体" w:hAnsi="黑体"/>
+                <w:szCs w:val="21"/>
+              </w:rPr>
+            </w:pPr>
+            <w:r>
+              <w:rPr>
+                <w:rFonts w:ascii="黑体" w:eastAsia="黑体" w:hAnsi="黑体" w:hint="eastAsia"/>
+                <w:szCs w:val="21"/>
+              </w:rPr>
+              <w:t>结果</w:t>
+            </w:r>
+          </w:p>
+        </w:tc>
+      </w:tr>
+      <w:tr>
+        <w:tc>
+          <w:tcPr>
+            <w:tcW w:w="4148" w:type="dxa"/>
+          </w:tcPr>
+          <w:p>
+            <w:pPr>
+              <w:pStyle w:val="a5"/>
+              <w:ind w:firstLineChars="0" w:firstLine="0"/>
+              <w:rPr>
+                <w:rFonts w:ascii="黑体" w:eastAsia="黑体" w:hAnsi="黑体"/>
+                <w:szCs w:val="21"/>
+              </w:rPr>
+            </w:pPr>
+          </w:p>
+        </w:tc>
+        <w:tc>
+          <w:tcPr>
+            <w:tcW w:w="4148" w:type="dxa"/>
+          </w:tcPr>
+          <w:p>
+            <w:pPr>
+              <w:pStyle w:val="a5"/>
+              <w:ind w:firstLineChars="0" w:firstLine="0"/>
+              <w:rPr>
+                <w:rFonts w:ascii="黑体" w:eastAsia="黑体" w:hAnsi="黑体"/>
+                <w:szCs w:val="21"/>
+              </w:rPr>
+            </w:pPr>
+          </w:p>
+        </w:tc>
+      </w:tr>
+      <w:tr>
+        <w:tc>
+          <w:tcPr>
+            <w:tcW w:w="4148" w:type="dxa"/>
+          </w:tcPr>
+          <w:p>
+            <w:pPr>
+              <w:pStyle w:val="a5"/>
+              <w:ind w:firstLineChars="0" w:firstLine="0"/>
+              <w:rPr>
+                <w:rFonts w:ascii="黑体" w:eastAsia="黑体" w:hAnsi="黑体"/>
+                <w:szCs w:val="21"/>
+              </w:rPr>
+            </w:pPr>
+          </w:p>
+        </w:tc>
+        <w:tc>
+          <w:tcPr>
+            <w:tcW w:w="4148" w:type="dxa"/>
+          </w:tcPr>
+          <w:p>
+            <w:pPr>
+              <w:pStyle w:val="a5"/>
+              <w:ind w:firstLineChars="0" w:firstLine="0"/>
+              <w:rPr>
+                <w:rFonts w:ascii="黑体" w:eastAsia="黑体" w:hAnsi="黑体"/>
+                <w:szCs w:val="21"/>
+              </w:rPr>
+            </w:pPr>
+          </w:p>
+        </w:tc>
+      </w:tr>
+      <w:tr>
+        <w:tc>
+          <w:tcPr>
+            <w:tcW w:w="4148" w:type="dxa"/>
+          </w:tcPr>
+          <w:p>
+            <w:pPr>
+              <w:pStyle w:val="a5"/>
+              <w:ind w:firstLineChars="0" w:firstLine="0"/>
+              <w:rPr>
+                <w:rFonts w:ascii="黑体" w:eastAsia="黑体" w:hAnsi="黑体"/>
+                <w:szCs w:val="21"/>
+              </w:rPr>
+            </w:pPr>
+          </w:p>
+        </w:tc>
+        <w:tc>
+          <w:tcPr>
+            <w:tcW w:w="4148" w:type="dxa"/>
+          </w:tcPr>
+          <w:p>
+            <w:pPr>
+              <w:pStyle w:val="a5"/>
+              <w:ind w:firstLineChars="0" w:firstLine="0"/>
+              <w:rPr>
+                <w:rFonts w:ascii="黑体" w:eastAsia="黑体" w:hAnsi="黑体"/>
+                <w:szCs w:val="21"/>
+              </w:rPr>
+            </w:pPr>
+          </w:p>
+        </w:tc>
+      </w:tr>
+    </w:tbl>
+    <w:p>
+      <w:pPr>
+        <w:pStyle w:val="a5"/>
+        <w:ind w:left="420" w:firstLineChars="0" w:firstLine="0"/>
+        <w:rPr>
+          <w:rFonts w:ascii="黑体" w:eastAsia="黑体" w:hAnsi="黑体" w:hint="eastAsia"/>
           <w:szCs w:val="21"/>
         </w:rPr>
       </w:pPr>
@@ -2406,6 +4097,57 @@
       </w:tblBorders>
     </w:tblPr>
   </w:style>
+  <w:style w:type="paragraph" w:styleId="HTML">
+    <w:name w:val="HTML Preformatted"/>
+    <w:basedOn w:val="a"/>
+    <w:link w:val="HTML0"/>
+    <w:uiPriority w:val="99"/>
+    <w:semiHidden/>
+    <w:unhideWhenUsed/>
+    <w:rsid w:val="00B2478A"/>
+    <w:pPr>
+      <w:widowControl/>
+      <w:tabs>
+        <w:tab w:val="left" w:pos="916"/>
+        <w:tab w:val="left" w:pos="1832"/>
+        <w:tab w:val="left" w:pos="2748"/>
+        <w:tab w:val="left" w:pos="3664"/>
+        <w:tab w:val="left" w:pos="4580"/>
+        <w:tab w:val="left" w:pos="5496"/>
+        <w:tab w:val="left" w:pos="6412"/>
+        <w:tab w:val="left" w:pos="7328"/>
+        <w:tab w:val="left" w:pos="8244"/>
+        <w:tab w:val="left" w:pos="9160"/>
+        <w:tab w:val="left" w:pos="10076"/>
+        <w:tab w:val="left" w:pos="10992"/>
+        <w:tab w:val="left" w:pos="11908"/>
+        <w:tab w:val="left" w:pos="12824"/>
+        <w:tab w:val="left" w:pos="13740"/>
+        <w:tab w:val="left" w:pos="14656"/>
+      </w:tabs>
+      <w:jc w:val="left"/>
+    </w:pPr>
+    <w:rPr>
+      <w:rFonts w:ascii="宋体" w:eastAsia="宋体" w:hAnsi="宋体" w:cs="宋体"/>
+      <w:kern w:val="0"/>
+      <w:sz w:val="24"/>
+      <w:szCs w:val="24"/>
+    </w:rPr>
+  </w:style>
+  <w:style w:type="character" w:customStyle="1" w:styleId="HTML0">
+    <w:name w:val="HTML 预设格式 字符"/>
+    <w:basedOn w:val="a0"/>
+    <w:link w:val="HTML"/>
+    <w:uiPriority w:val="99"/>
+    <w:semiHidden/>
+    <w:rsid w:val="00B2478A"/>
+    <w:rPr>
+      <w:rFonts w:ascii="宋体" w:eastAsia="宋体" w:hAnsi="宋体" w:cs="宋体"/>
+      <w:kern w:val="0"/>
+      <w:sz w:val="24"/>
+      <w:szCs w:val="24"/>
+    </w:rPr>
+  </w:style>
 </w:styles>
 </file>
 

</xml_diff>

<commit_message>
add a timer function in saving descriptors process.
</commit_message>
<xml_diff>
--- a/LDDBP_实验表.docx
+++ b/LDDBP_实验表.docx
@@ -2053,7 +2053,7 @@
         <w:pStyle w:val="a5"/>
         <w:ind w:left="420" w:firstLineChars="0" w:firstLine="0"/>
         <w:rPr>
-          <w:rFonts w:ascii="黑体" w:eastAsia="黑体" w:hAnsi="黑体" w:hint="eastAsia"/>
+          <w:rFonts w:ascii="黑体" w:eastAsia="黑体" w:hAnsi="黑体"/>
           <w:szCs w:val="21"/>
         </w:rPr>
       </w:pPr>
@@ -2511,7 +2511,7 @@
               <w:pStyle w:val="a5"/>
               <w:ind w:firstLineChars="0" w:firstLine="0"/>
               <w:rPr>
-                <w:rFonts w:ascii="黑体" w:eastAsia="黑体" w:hAnsi="黑体" w:hint="eastAsia"/>
+                <w:rFonts w:ascii="黑体" w:eastAsia="黑体" w:hAnsi="黑体"/>
                 <w:szCs w:val="21"/>
               </w:rPr>
             </w:pPr>
@@ -2596,7 +2596,7 @@
               <w:pStyle w:val="a5"/>
               <w:ind w:firstLineChars="0" w:firstLine="0"/>
               <w:rPr>
-                <w:rFonts w:ascii="黑体" w:eastAsia="黑体" w:hAnsi="黑体" w:hint="eastAsia"/>
+                <w:rFonts w:ascii="黑体" w:eastAsia="黑体" w:hAnsi="黑体"/>
                 <w:szCs w:val="21"/>
               </w:rPr>
             </w:pPr>
@@ -2681,7 +2681,7 @@
               <w:pStyle w:val="a5"/>
               <w:ind w:firstLineChars="0" w:firstLine="0"/>
               <w:rPr>
-                <w:rFonts w:ascii="黑体" w:eastAsia="黑体" w:hAnsi="黑体" w:hint="eastAsia"/>
+                <w:rFonts w:ascii="黑体" w:eastAsia="黑体" w:hAnsi="黑体"/>
                 <w:szCs w:val="21"/>
               </w:rPr>
             </w:pPr>
@@ -2912,8 +2912,8 @@
         <w:tblLook w:val="04A0" w:firstRow="1" w:lastRow="0" w:firstColumn="1" w:lastColumn="0" w:noHBand="0" w:noVBand="1"/>
       </w:tblPr>
       <w:tblGrid>
-        <w:gridCol w:w="3055"/>
-        <w:gridCol w:w="4821"/>
+        <w:gridCol w:w="2620"/>
+        <w:gridCol w:w="5256"/>
       </w:tblGrid>
       <w:tr>
         <w:tc>
@@ -3057,7 +3057,7 @@
               <w:pStyle w:val="a5"/>
               <w:ind w:firstLineChars="0" w:firstLine="0"/>
               <w:rPr>
-                <w:rFonts w:ascii="黑体" w:eastAsia="黑体" w:hAnsi="黑体" w:hint="eastAsia"/>
+                <w:rFonts w:ascii="黑体" w:eastAsia="黑体" w:hAnsi="黑体"/>
                 <w:szCs w:val="21"/>
               </w:rPr>
             </w:pPr>
@@ -3148,21 +3148,501 @@
                 <w:szCs w:val="21"/>
               </w:rPr>
             </w:pPr>
-          </w:p>
-        </w:tc>
-        <w:tc>
-          <w:tcPr>
-            <w:tcW w:w="4148" w:type="dxa"/>
-          </w:tcPr>
-          <w:p>
-            <w:pPr>
-              <w:pStyle w:val="a5"/>
-              <w:ind w:firstLineChars="0" w:firstLine="0"/>
-              <w:rPr>
-                <w:rFonts w:ascii="黑体" w:eastAsia="黑体" w:hAnsi="黑体"/>
-                <w:szCs w:val="21"/>
-              </w:rPr>
-            </w:pPr>
+            <w:r>
+              <w:rPr>
+                <w:rFonts w:ascii="黑体" w:eastAsia="黑体" w:hAnsi="黑体" w:hint="eastAsia"/>
+                <w:szCs w:val="21"/>
+              </w:rPr>
+              <w:t>0</w:t>
+            </w:r>
+            <w:r>
+              <w:rPr>
+                <w:rFonts w:ascii="黑体" w:eastAsia="黑体" w:hAnsi="黑体"/>
+                <w:szCs w:val="21"/>
+              </w:rPr>
+              <w:t>.8500</w:t>
+            </w:r>
+          </w:p>
+        </w:tc>
+        <w:tc>
+          <w:tcPr>
+            <w:tcW w:w="4148" w:type="dxa"/>
+          </w:tcPr>
+          <w:p>
+            <w:pPr>
+              <w:pStyle w:val="a5"/>
+              <w:ind w:firstLineChars="0" w:firstLine="0"/>
+              <w:rPr>
+                <w:rFonts w:ascii="黑体" w:eastAsia="黑体" w:hAnsi="黑体"/>
+                <w:szCs w:val="21"/>
+              </w:rPr>
+            </w:pPr>
+            <w:r>
+              <w:rPr>
+                <w:noProof/>
+              </w:rPr>
+              <w:drawing>
+                <wp:inline distT="0" distB="0" distL="0" distR="0" wp14:anchorId="1DAD84C3" wp14:editId="04666A86">
+                  <wp:extent cx="2962275" cy="1161212"/>
+                  <wp:effectExtent l="0" t="0" r="0" b="1270"/>
+                  <wp:docPr id="3" name="图片 3"/>
+                  <wp:cNvGraphicFramePr>
+                    <a:graphicFrameLocks xmlns:a="http://schemas.openxmlformats.org/drawingml/2006/main" noChangeAspect="1"/>
+                  </wp:cNvGraphicFramePr>
+                  <a:graphic xmlns:a="http://schemas.openxmlformats.org/drawingml/2006/main">
+                    <a:graphicData uri="http://schemas.openxmlformats.org/drawingml/2006/picture">
+                      <pic:pic xmlns:pic="http://schemas.openxmlformats.org/drawingml/2006/picture">
+                        <pic:nvPicPr>
+                          <pic:cNvPr id="1" name=""/>
+                          <pic:cNvPicPr/>
+                        </pic:nvPicPr>
+                        <pic:blipFill>
+                          <a:blip r:embed="rId17"/>
+                          <a:stretch>
+                            <a:fillRect/>
+                          </a:stretch>
+                        </pic:blipFill>
+                        <pic:spPr>
+                          <a:xfrm>
+                            <a:off x="0" y="0"/>
+                            <a:ext cx="2990357" cy="1172220"/>
+                          </a:xfrm>
+                          <a:prstGeom prst="rect">
+                            <a:avLst/>
+                          </a:prstGeom>
+                        </pic:spPr>
+                      </pic:pic>
+                    </a:graphicData>
+                  </a:graphic>
+                </wp:inline>
+              </w:drawing>
+            </w:r>
+          </w:p>
+        </w:tc>
+      </w:tr>
+      <w:tr>
+        <w:tc>
+          <w:tcPr>
+            <w:tcW w:w="4148" w:type="dxa"/>
+          </w:tcPr>
+          <w:p>
+            <w:pPr>
+              <w:pStyle w:val="a5"/>
+              <w:ind w:firstLineChars="0" w:firstLine="0"/>
+              <w:rPr>
+                <w:rFonts w:ascii="黑体" w:eastAsia="黑体" w:hAnsi="黑体"/>
+                <w:szCs w:val="21"/>
+              </w:rPr>
+            </w:pPr>
+            <w:r>
+              <w:rPr>
+                <w:rFonts w:ascii="黑体" w:eastAsia="黑体" w:hAnsi="黑体" w:hint="eastAsia"/>
+                <w:szCs w:val="21"/>
+              </w:rPr>
+              <w:t>0</w:t>
+            </w:r>
+            <w:r>
+              <w:rPr>
+                <w:rFonts w:ascii="黑体" w:eastAsia="黑体" w:hAnsi="黑体"/>
+                <w:szCs w:val="21"/>
+              </w:rPr>
+              <w:t>.8250</w:t>
+            </w:r>
+          </w:p>
+        </w:tc>
+        <w:tc>
+          <w:tcPr>
+            <w:tcW w:w="4148" w:type="dxa"/>
+          </w:tcPr>
+          <w:p>
+            <w:pPr>
+              <w:pStyle w:val="a5"/>
+              <w:ind w:firstLineChars="0" w:firstLine="0"/>
+              <w:rPr>
+                <w:noProof/>
+              </w:rPr>
+            </w:pPr>
+            <w:r>
+              <w:rPr>
+                <w:noProof/>
+              </w:rPr>
+              <w:drawing>
+                <wp:inline distT="0" distB="0" distL="0" distR="0" wp14:anchorId="0E5B1B63" wp14:editId="07D41139">
+                  <wp:extent cx="3028950" cy="1179255"/>
+                  <wp:effectExtent l="0" t="0" r="0" b="1905"/>
+                  <wp:docPr id="15" name="图片 15"/>
+                  <wp:cNvGraphicFramePr>
+                    <a:graphicFrameLocks xmlns:a="http://schemas.openxmlformats.org/drawingml/2006/main" noChangeAspect="1"/>
+                  </wp:cNvGraphicFramePr>
+                  <a:graphic xmlns:a="http://schemas.openxmlformats.org/drawingml/2006/main">
+                    <a:graphicData uri="http://schemas.openxmlformats.org/drawingml/2006/picture">
+                      <pic:pic xmlns:pic="http://schemas.openxmlformats.org/drawingml/2006/picture">
+                        <pic:nvPicPr>
+                          <pic:cNvPr id="1" name=""/>
+                          <pic:cNvPicPr/>
+                        </pic:nvPicPr>
+                        <pic:blipFill>
+                          <a:blip r:embed="rId18"/>
+                          <a:stretch>
+                            <a:fillRect/>
+                          </a:stretch>
+                        </pic:blipFill>
+                        <pic:spPr>
+                          <a:xfrm>
+                            <a:off x="0" y="0"/>
+                            <a:ext cx="3093896" cy="1204540"/>
+                          </a:xfrm>
+                          <a:prstGeom prst="rect">
+                            <a:avLst/>
+                          </a:prstGeom>
+                        </pic:spPr>
+                      </pic:pic>
+                    </a:graphicData>
+                  </a:graphic>
+                </wp:inline>
+              </w:drawing>
+            </w:r>
+          </w:p>
+        </w:tc>
+      </w:tr>
+      <w:tr>
+        <w:tc>
+          <w:tcPr>
+            <w:tcW w:w="4148" w:type="dxa"/>
+          </w:tcPr>
+          <w:p>
+            <w:pPr>
+              <w:pStyle w:val="a5"/>
+              <w:ind w:firstLineChars="0" w:firstLine="0"/>
+              <w:rPr>
+                <w:rFonts w:ascii="黑体" w:eastAsia="黑体" w:hAnsi="黑体"/>
+                <w:szCs w:val="21"/>
+              </w:rPr>
+            </w:pPr>
+            <w:r>
+              <w:rPr>
+                <w:rFonts w:ascii="黑体" w:eastAsia="黑体" w:hAnsi="黑体" w:hint="eastAsia"/>
+                <w:szCs w:val="21"/>
+              </w:rPr>
+              <w:t>0</w:t>
+            </w:r>
+            <w:r>
+              <w:rPr>
+                <w:rFonts w:ascii="黑体" w:eastAsia="黑体" w:hAnsi="黑体"/>
+                <w:szCs w:val="21"/>
+              </w:rPr>
+              <w:t>.8150</w:t>
+            </w:r>
+          </w:p>
+        </w:tc>
+        <w:tc>
+          <w:tcPr>
+            <w:tcW w:w="4148" w:type="dxa"/>
+          </w:tcPr>
+          <w:p>
+            <w:pPr>
+              <w:pStyle w:val="a5"/>
+              <w:ind w:firstLineChars="0" w:firstLine="0"/>
+              <w:rPr>
+                <w:noProof/>
+              </w:rPr>
+            </w:pPr>
+            <w:r>
+              <w:rPr>
+                <w:noProof/>
+              </w:rPr>
+              <w:drawing>
+                <wp:inline distT="0" distB="0" distL="0" distR="0" wp14:anchorId="479767E1" wp14:editId="520B7632">
+                  <wp:extent cx="3105150" cy="1214514"/>
+                  <wp:effectExtent l="0" t="0" r="0" b="5080"/>
+                  <wp:docPr id="16" name="图片 16"/>
+                  <wp:cNvGraphicFramePr>
+                    <a:graphicFrameLocks xmlns:a="http://schemas.openxmlformats.org/drawingml/2006/main" noChangeAspect="1"/>
+                  </wp:cNvGraphicFramePr>
+                  <a:graphic xmlns:a="http://schemas.openxmlformats.org/drawingml/2006/main">
+                    <a:graphicData uri="http://schemas.openxmlformats.org/drawingml/2006/picture">
+                      <pic:pic xmlns:pic="http://schemas.openxmlformats.org/drawingml/2006/picture">
+                        <pic:nvPicPr>
+                          <pic:cNvPr id="1" name=""/>
+                          <pic:cNvPicPr/>
+                        </pic:nvPicPr>
+                        <pic:blipFill>
+                          <a:blip r:embed="rId19"/>
+                          <a:stretch>
+                            <a:fillRect/>
+                          </a:stretch>
+                        </pic:blipFill>
+                        <pic:spPr>
+                          <a:xfrm>
+                            <a:off x="0" y="0"/>
+                            <a:ext cx="3138265" cy="1227466"/>
+                          </a:xfrm>
+                          <a:prstGeom prst="rect">
+                            <a:avLst/>
+                          </a:prstGeom>
+                        </pic:spPr>
+                      </pic:pic>
+                    </a:graphicData>
+                  </a:graphic>
+                </wp:inline>
+              </w:drawing>
+            </w:r>
+          </w:p>
+        </w:tc>
+      </w:tr>
+      <w:tr>
+        <w:tc>
+          <w:tcPr>
+            <w:tcW w:w="4148" w:type="dxa"/>
+          </w:tcPr>
+          <w:p>
+            <w:pPr>
+              <w:pStyle w:val="a5"/>
+              <w:ind w:firstLineChars="0" w:firstLine="0"/>
+              <w:rPr>
+                <w:rFonts w:ascii="黑体" w:eastAsia="黑体" w:hAnsi="黑体"/>
+                <w:szCs w:val="21"/>
+              </w:rPr>
+            </w:pPr>
+            <w:r>
+              <w:rPr>
+                <w:rFonts w:ascii="黑体" w:eastAsia="黑体" w:hAnsi="黑体" w:hint="eastAsia"/>
+                <w:szCs w:val="21"/>
+              </w:rPr>
+              <w:t>0</w:t>
+            </w:r>
+            <w:r>
+              <w:rPr>
+                <w:rFonts w:ascii="黑体" w:eastAsia="黑体" w:hAnsi="黑体"/>
+                <w:szCs w:val="21"/>
+              </w:rPr>
+              <w:t>.80365</w:t>
+            </w:r>
+          </w:p>
+        </w:tc>
+        <w:tc>
+          <w:tcPr>
+            <w:tcW w:w="4148" w:type="dxa"/>
+          </w:tcPr>
+          <w:p>
+            <w:pPr>
+              <w:pStyle w:val="a5"/>
+              <w:ind w:firstLineChars="0" w:firstLine="0"/>
+              <w:rPr>
+                <w:noProof/>
+              </w:rPr>
+            </w:pPr>
+            <w:r>
+              <w:rPr>
+                <w:noProof/>
+              </w:rPr>
+              <w:drawing>
+                <wp:inline distT="0" distB="0" distL="0" distR="0" wp14:anchorId="05FAC074" wp14:editId="753C4623">
+                  <wp:extent cx="3105150" cy="1253397"/>
+                  <wp:effectExtent l="0" t="0" r="0" b="4445"/>
+                  <wp:docPr id="17" name="图片 17"/>
+                  <wp:cNvGraphicFramePr>
+                    <a:graphicFrameLocks xmlns:a="http://schemas.openxmlformats.org/drawingml/2006/main" noChangeAspect="1"/>
+                  </wp:cNvGraphicFramePr>
+                  <a:graphic xmlns:a="http://schemas.openxmlformats.org/drawingml/2006/main">
+                    <a:graphicData uri="http://schemas.openxmlformats.org/drawingml/2006/picture">
+                      <pic:pic xmlns:pic="http://schemas.openxmlformats.org/drawingml/2006/picture">
+                        <pic:nvPicPr>
+                          <pic:cNvPr id="1" name=""/>
+                          <pic:cNvPicPr/>
+                        </pic:nvPicPr>
+                        <pic:blipFill>
+                          <a:blip r:embed="rId20"/>
+                          <a:stretch>
+                            <a:fillRect/>
+                          </a:stretch>
+                        </pic:blipFill>
+                        <pic:spPr>
+                          <a:xfrm>
+                            <a:off x="0" y="0"/>
+                            <a:ext cx="3222460" cy="1300749"/>
+                          </a:xfrm>
+                          <a:prstGeom prst="rect">
+                            <a:avLst/>
+                          </a:prstGeom>
+                        </pic:spPr>
+                      </pic:pic>
+                    </a:graphicData>
+                  </a:graphic>
+                </wp:inline>
+              </w:drawing>
+            </w:r>
+          </w:p>
+        </w:tc>
+      </w:tr>
+      <w:tr>
+        <w:tc>
+          <w:tcPr>
+            <w:tcW w:w="4148" w:type="dxa"/>
+          </w:tcPr>
+          <w:p>
+            <w:pPr>
+              <w:pStyle w:val="a5"/>
+              <w:ind w:firstLineChars="0" w:firstLine="0"/>
+              <w:rPr>
+                <w:rFonts w:ascii="黑体" w:eastAsia="黑体" w:hAnsi="黑体"/>
+                <w:szCs w:val="21"/>
+              </w:rPr>
+            </w:pPr>
+            <w:r>
+              <w:rPr>
+                <w:rFonts w:ascii="黑体" w:eastAsia="黑体" w:hAnsi="黑体" w:hint="eastAsia"/>
+                <w:szCs w:val="21"/>
+              </w:rPr>
+              <w:t>0</w:t>
+            </w:r>
+            <w:r>
+              <w:rPr>
+                <w:rFonts w:ascii="黑体" w:eastAsia="黑体" w:hAnsi="黑体"/>
+                <w:szCs w:val="21"/>
+              </w:rPr>
+              <w:t>.7979</w:t>
+            </w:r>
+          </w:p>
+        </w:tc>
+        <w:tc>
+          <w:tcPr>
+            <w:tcW w:w="4148" w:type="dxa"/>
+          </w:tcPr>
+          <w:p>
+            <w:pPr>
+              <w:pStyle w:val="a5"/>
+              <w:ind w:firstLineChars="0" w:firstLine="0"/>
+              <w:rPr>
+                <w:noProof/>
+              </w:rPr>
+            </w:pPr>
+            <w:r>
+              <w:rPr>
+                <w:noProof/>
+              </w:rPr>
+              <w:drawing>
+                <wp:inline distT="0" distB="0" distL="0" distR="0" wp14:anchorId="0C526288" wp14:editId="36477025">
+                  <wp:extent cx="3128962" cy="1215070"/>
+                  <wp:effectExtent l="0" t="0" r="0" b="4445"/>
+                  <wp:docPr id="18" name="图片 18"/>
+                  <wp:cNvGraphicFramePr>
+                    <a:graphicFrameLocks xmlns:a="http://schemas.openxmlformats.org/drawingml/2006/main" noChangeAspect="1"/>
+                  </wp:cNvGraphicFramePr>
+                  <a:graphic xmlns:a="http://schemas.openxmlformats.org/drawingml/2006/main">
+                    <a:graphicData uri="http://schemas.openxmlformats.org/drawingml/2006/picture">
+                      <pic:pic xmlns:pic="http://schemas.openxmlformats.org/drawingml/2006/picture">
+                        <pic:nvPicPr>
+                          <pic:cNvPr id="1" name=""/>
+                          <pic:cNvPicPr/>
+                        </pic:nvPicPr>
+                        <pic:blipFill>
+                          <a:blip r:embed="rId21"/>
+                          <a:stretch>
+                            <a:fillRect/>
+                          </a:stretch>
+                        </pic:blipFill>
+                        <pic:spPr>
+                          <a:xfrm>
+                            <a:off x="0" y="0"/>
+                            <a:ext cx="3180347" cy="1235024"/>
+                          </a:xfrm>
+                          <a:prstGeom prst="rect">
+                            <a:avLst/>
+                          </a:prstGeom>
+                        </pic:spPr>
+                      </pic:pic>
+                    </a:graphicData>
+                  </a:graphic>
+                </wp:inline>
+              </w:drawing>
+            </w:r>
+          </w:p>
+        </w:tc>
+      </w:tr>
+      <w:tr>
+        <w:tc>
+          <w:tcPr>
+            <w:tcW w:w="4148" w:type="dxa"/>
+          </w:tcPr>
+          <w:p>
+            <w:pPr>
+              <w:pStyle w:val="a5"/>
+              <w:ind w:firstLineChars="0" w:firstLine="0"/>
+              <w:rPr>
+                <w:rFonts w:ascii="黑体" w:eastAsia="黑体" w:hAnsi="黑体"/>
+                <w:szCs w:val="21"/>
+              </w:rPr>
+            </w:pPr>
+            <w:r>
+              <w:rPr>
+                <w:rFonts w:ascii="黑体" w:eastAsia="黑体" w:hAnsi="黑体" w:hint="eastAsia"/>
+                <w:szCs w:val="21"/>
+              </w:rPr>
+              <w:lastRenderedPageBreak/>
+              <w:t>0</w:t>
+            </w:r>
+            <w:r>
+              <w:rPr>
+                <w:rFonts w:ascii="黑体" w:eastAsia="黑体" w:hAnsi="黑体"/>
+                <w:szCs w:val="21"/>
+              </w:rPr>
+              <w:t>.7951</w:t>
+            </w:r>
+          </w:p>
+        </w:tc>
+        <w:tc>
+          <w:tcPr>
+            <w:tcW w:w="4148" w:type="dxa"/>
+          </w:tcPr>
+          <w:p>
+            <w:pPr>
+              <w:pStyle w:val="a5"/>
+              <w:ind w:firstLineChars="0" w:firstLine="0"/>
+              <w:rPr>
+                <w:noProof/>
+              </w:rPr>
+            </w:pPr>
+            <w:r>
+              <w:rPr>
+                <w:noProof/>
+              </w:rPr>
+              <w:drawing>
+                <wp:inline distT="0" distB="0" distL="0" distR="0" wp14:anchorId="68A879C8" wp14:editId="0509F928">
+                  <wp:extent cx="3200400" cy="1276312"/>
+                  <wp:effectExtent l="0" t="0" r="0" b="635"/>
+                  <wp:docPr id="19" name="图片 19"/>
+                  <wp:cNvGraphicFramePr>
+                    <a:graphicFrameLocks xmlns:a="http://schemas.openxmlformats.org/drawingml/2006/main" noChangeAspect="1"/>
+                  </wp:cNvGraphicFramePr>
+                  <a:graphic xmlns:a="http://schemas.openxmlformats.org/drawingml/2006/main">
+                    <a:graphicData uri="http://schemas.openxmlformats.org/drawingml/2006/picture">
+                      <pic:pic xmlns:pic="http://schemas.openxmlformats.org/drawingml/2006/picture">
+                        <pic:nvPicPr>
+                          <pic:cNvPr id="1" name=""/>
+                          <pic:cNvPicPr/>
+                        </pic:nvPicPr>
+                        <pic:blipFill>
+                          <a:blip r:embed="rId22"/>
+                          <a:stretch>
+                            <a:fillRect/>
+                          </a:stretch>
+                        </pic:blipFill>
+                        <pic:spPr>
+                          <a:xfrm>
+                            <a:off x="0" y="0"/>
+                            <a:ext cx="3252875" cy="1297239"/>
+                          </a:xfrm>
+                          <a:prstGeom prst="rect">
+                            <a:avLst/>
+                          </a:prstGeom>
+                        </pic:spPr>
+                      </pic:pic>
+                    </a:graphicData>
+                  </a:graphic>
+                </wp:inline>
+              </w:drawing>
+            </w:r>
           </w:p>
         </w:tc>
       </w:tr>
@@ -3238,6 +3718,1218 @@
           <w:szCs w:val="21"/>
         </w:rPr>
         <w:t>1</w:t>
+      </w:r>
+    </w:p>
+    <w:p>
+      <w:pPr>
+        <w:pStyle w:val="a5"/>
+        <w:numPr>
+          <w:ilvl w:val="0"/>
+          <w:numId w:val="1"/>
+        </w:numPr>
+        <w:ind w:firstLineChars="0"/>
+        <w:rPr>
+          <w:rFonts w:ascii="黑体" w:eastAsia="黑体" w:hAnsi="黑体"/>
+          <w:szCs w:val="21"/>
+        </w:rPr>
+      </w:pPr>
+      <w:r>
+        <w:rPr>
+          <w:rFonts w:ascii="黑体" w:eastAsia="黑体" w:hAnsi="黑体" w:hint="eastAsia"/>
+          <w:szCs w:val="21"/>
+        </w:rPr>
+        <w:t>B</w:t>
+      </w:r>
+      <w:r>
+        <w:rPr>
+          <w:rFonts w:ascii="黑体" w:eastAsia="黑体" w:hAnsi="黑体"/>
+          <w:szCs w:val="21"/>
+        </w:rPr>
+        <w:t>lock Size:</w:t>
+      </w:r>
+      <w:r>
+        <w:rPr>
+          <w:rFonts w:ascii="黑体" w:eastAsia="黑体" w:hAnsi="黑体"/>
+          <w:color w:val="FFC000"/>
+          <w:szCs w:val="21"/>
+        </w:rPr>
+        <w:t>32</w:t>
+      </w:r>
+    </w:p>
+    <w:p>
+      <w:pPr>
+        <w:pStyle w:val="a5"/>
+        <w:numPr>
+          <w:ilvl w:val="0"/>
+          <w:numId w:val="1"/>
+        </w:numPr>
+        <w:ind w:firstLineChars="0"/>
+        <w:rPr>
+          <w:rFonts w:ascii="黑体" w:eastAsia="黑体" w:hAnsi="黑体"/>
+          <w:color w:val="FFFF00"/>
+          <w:szCs w:val="21"/>
+        </w:rPr>
+      </w:pPr>
+      <w:r>
+        <w:rPr>
+          <w:rFonts w:ascii="黑体" w:eastAsia="黑体" w:hAnsi="黑体"/>
+          <w:szCs w:val="21"/>
+        </w:rPr>
+        <w:t xml:space="preserve">Reversal: </w:t>
+      </w:r>
+      <w:r>
+        <w:rPr>
+          <w:rFonts w:ascii="黑体" w:eastAsia="黑体" w:hAnsi="黑体"/>
+          <w:color w:val="FFFF00"/>
+          <w:szCs w:val="21"/>
+        </w:rPr>
+        <w:t>T</w:t>
+      </w:r>
+      <w:r>
+        <w:rPr>
+          <w:rFonts w:ascii="黑体" w:eastAsia="黑体" w:hAnsi="黑体" w:hint="eastAsia"/>
+          <w:color w:val="FFFF00"/>
+          <w:szCs w:val="21"/>
+        </w:rPr>
+        <w:t>rue</w:t>
+      </w:r>
+    </w:p>
+    <w:tbl>
+      <w:tblPr>
+        <w:tblStyle w:val="a6"/>
+        <w:tblW w:w="0" w:type="auto"/>
+        <w:tblInd w:w="420" w:type="dxa"/>
+        <w:tblLook w:val="04A0" w:firstRow="1" w:lastRow="0" w:firstColumn="1" w:lastColumn="0" w:noHBand="0" w:noVBand="1"/>
+      </w:tblPr>
+      <w:tblGrid>
+        <w:gridCol w:w="3938"/>
+        <w:gridCol w:w="3938"/>
+      </w:tblGrid>
+      <w:tr>
+        <w:tc>
+          <w:tcPr>
+            <w:tcW w:w="4148" w:type="dxa"/>
+          </w:tcPr>
+          <w:p>
+            <w:pPr>
+              <w:pStyle w:val="a5"/>
+              <w:ind w:firstLineChars="0" w:firstLine="0"/>
+              <w:rPr>
+                <w:rFonts w:ascii="黑体" w:eastAsia="黑体" w:hAnsi="黑体"/>
+                <w:szCs w:val="21"/>
+              </w:rPr>
+            </w:pPr>
+            <w:r>
+              <w:rPr>
+                <w:rFonts w:ascii="黑体" w:eastAsia="黑体" w:hAnsi="黑体" w:hint="eastAsia"/>
+                <w:szCs w:val="21"/>
+              </w:rPr>
+              <w:t>分类阈值</w:t>
+            </w:r>
+          </w:p>
+        </w:tc>
+        <w:tc>
+          <w:tcPr>
+            <w:tcW w:w="4148" w:type="dxa"/>
+          </w:tcPr>
+          <w:p>
+            <w:pPr>
+              <w:pStyle w:val="a5"/>
+              <w:ind w:firstLineChars="0" w:firstLine="0"/>
+              <w:rPr>
+                <w:rFonts w:ascii="黑体" w:eastAsia="黑体" w:hAnsi="黑体"/>
+                <w:szCs w:val="21"/>
+              </w:rPr>
+            </w:pPr>
+            <w:r>
+              <w:rPr>
+                <w:rFonts w:ascii="黑体" w:eastAsia="黑体" w:hAnsi="黑体" w:hint="eastAsia"/>
+                <w:szCs w:val="21"/>
+              </w:rPr>
+              <w:t>结果</w:t>
+            </w:r>
+          </w:p>
+        </w:tc>
+      </w:tr>
+      <w:tr>
+        <w:tc>
+          <w:tcPr>
+            <w:tcW w:w="4148" w:type="dxa"/>
+          </w:tcPr>
+          <w:p>
+            <w:pPr>
+              <w:pStyle w:val="a5"/>
+              <w:ind w:firstLineChars="0" w:firstLine="0"/>
+              <w:rPr>
+                <w:rFonts w:ascii="黑体" w:eastAsia="黑体" w:hAnsi="黑体"/>
+                <w:szCs w:val="21"/>
+              </w:rPr>
+            </w:pPr>
+          </w:p>
+        </w:tc>
+        <w:tc>
+          <w:tcPr>
+            <w:tcW w:w="4148" w:type="dxa"/>
+          </w:tcPr>
+          <w:p>
+            <w:pPr>
+              <w:pStyle w:val="a5"/>
+              <w:ind w:firstLineChars="0" w:firstLine="0"/>
+              <w:rPr>
+                <w:rFonts w:ascii="黑体" w:eastAsia="黑体" w:hAnsi="黑体"/>
+                <w:szCs w:val="21"/>
+              </w:rPr>
+            </w:pPr>
+          </w:p>
+        </w:tc>
+      </w:tr>
+      <w:tr>
+        <w:tc>
+          <w:tcPr>
+            <w:tcW w:w="4148" w:type="dxa"/>
+          </w:tcPr>
+          <w:p>
+            <w:pPr>
+              <w:pStyle w:val="a5"/>
+              <w:ind w:firstLineChars="0" w:firstLine="0"/>
+              <w:rPr>
+                <w:rFonts w:ascii="黑体" w:eastAsia="黑体" w:hAnsi="黑体"/>
+                <w:szCs w:val="21"/>
+              </w:rPr>
+            </w:pPr>
+          </w:p>
+        </w:tc>
+        <w:tc>
+          <w:tcPr>
+            <w:tcW w:w="4148" w:type="dxa"/>
+          </w:tcPr>
+          <w:p>
+            <w:pPr>
+              <w:pStyle w:val="a5"/>
+              <w:ind w:firstLineChars="0" w:firstLine="0"/>
+              <w:rPr>
+                <w:rFonts w:ascii="黑体" w:eastAsia="黑体" w:hAnsi="黑体"/>
+                <w:szCs w:val="21"/>
+              </w:rPr>
+            </w:pPr>
+          </w:p>
+        </w:tc>
+      </w:tr>
+      <w:tr>
+        <w:tc>
+          <w:tcPr>
+            <w:tcW w:w="4148" w:type="dxa"/>
+          </w:tcPr>
+          <w:p>
+            <w:pPr>
+              <w:pStyle w:val="a5"/>
+              <w:ind w:firstLineChars="0" w:firstLine="0"/>
+              <w:rPr>
+                <w:rFonts w:ascii="黑体" w:eastAsia="黑体" w:hAnsi="黑体"/>
+                <w:szCs w:val="21"/>
+              </w:rPr>
+            </w:pPr>
+          </w:p>
+        </w:tc>
+        <w:tc>
+          <w:tcPr>
+            <w:tcW w:w="4148" w:type="dxa"/>
+          </w:tcPr>
+          <w:p>
+            <w:pPr>
+              <w:pStyle w:val="a5"/>
+              <w:ind w:firstLineChars="0" w:firstLine="0"/>
+              <w:rPr>
+                <w:rFonts w:ascii="黑体" w:eastAsia="黑体" w:hAnsi="黑体"/>
+                <w:szCs w:val="21"/>
+              </w:rPr>
+            </w:pPr>
+          </w:p>
+        </w:tc>
+      </w:tr>
+    </w:tbl>
+    <w:p>
+      <w:pPr>
+        <w:pStyle w:val="a5"/>
+        <w:ind w:left="420" w:firstLineChars="0" w:firstLine="0"/>
+        <w:rPr>
+          <w:rFonts w:ascii="黑体" w:eastAsia="黑体" w:hAnsi="黑体"/>
+          <w:szCs w:val="21"/>
+        </w:rPr>
+      </w:pPr>
+    </w:p>
+    <w:p>
+      <w:pPr>
+        <w:pStyle w:val="a5"/>
+        <w:ind w:left="420" w:firstLineChars="0" w:firstLine="0"/>
+        <w:rPr>
+          <w:rFonts w:ascii="黑体" w:eastAsia="黑体" w:hAnsi="黑体"/>
+          <w:szCs w:val="21"/>
+        </w:rPr>
+      </w:pPr>
+    </w:p>
+    <w:p>
+      <w:pPr>
+        <w:pStyle w:val="a5"/>
+        <w:ind w:left="420" w:firstLineChars="0" w:firstLine="0"/>
+        <w:rPr>
+          <w:rFonts w:ascii="黑体" w:eastAsia="黑体" w:hAnsi="黑体"/>
+          <w:szCs w:val="21"/>
+        </w:rPr>
+      </w:pPr>
+    </w:p>
+    <w:p>
+      <w:pPr>
+        <w:pStyle w:val="a5"/>
+        <w:numPr>
+          <w:ilvl w:val="0"/>
+          <w:numId w:val="1"/>
+        </w:numPr>
+        <w:ind w:firstLineChars="0"/>
+        <w:rPr>
+          <w:rFonts w:ascii="黑体" w:eastAsia="黑体" w:hAnsi="黑体"/>
+          <w:szCs w:val="21"/>
+        </w:rPr>
+      </w:pPr>
+      <w:r>
+        <w:rPr>
+          <w:rFonts w:ascii="黑体" w:eastAsia="黑体" w:hAnsi="黑体"/>
+          <w:szCs w:val="21"/>
+        </w:rPr>
+        <w:t>G</w:t>
+      </w:r>
+      <w:r>
+        <w:rPr>
+          <w:rFonts w:ascii="黑体" w:eastAsia="黑体" w:hAnsi="黑体" w:hint="eastAsia"/>
+          <w:szCs w:val="21"/>
+        </w:rPr>
+        <w:t>abor</w:t>
+      </w:r>
+      <w:r>
+        <w:rPr>
+          <w:rFonts w:ascii="黑体" w:eastAsia="黑体" w:hAnsi="黑体"/>
+          <w:szCs w:val="21"/>
+        </w:rPr>
+        <w:t>:</w:t>
+      </w:r>
+      <w:r>
+        <w:rPr>
+          <w:rFonts w:ascii="黑体" w:eastAsia="黑体" w:hAnsi="黑体"/>
+          <w:color w:val="FF0000"/>
+          <w:szCs w:val="21"/>
+        </w:rPr>
+        <w:t>1</w:t>
+      </w:r>
+      <w:r>
+        <w:rPr>
+          <w:rFonts w:ascii="黑体" w:eastAsia="黑体" w:hAnsi="黑体"/>
+          <w:color w:val="FF0000"/>
+          <w:szCs w:val="21"/>
+        </w:rPr>
+        <w:t>0</w:t>
+      </w:r>
+    </w:p>
+    <w:p>
+      <w:pPr>
+        <w:pStyle w:val="a5"/>
+        <w:numPr>
+          <w:ilvl w:val="0"/>
+          <w:numId w:val="1"/>
+        </w:numPr>
+        <w:ind w:firstLineChars="0"/>
+        <w:rPr>
+          <w:rFonts w:ascii="黑体" w:eastAsia="黑体" w:hAnsi="黑体"/>
+          <w:szCs w:val="21"/>
+        </w:rPr>
+      </w:pPr>
+      <w:r>
+        <w:rPr>
+          <w:rFonts w:ascii="黑体" w:eastAsia="黑体" w:hAnsi="黑体" w:hint="eastAsia"/>
+          <w:szCs w:val="21"/>
+        </w:rPr>
+        <w:t>B</w:t>
+      </w:r>
+      <w:r>
+        <w:rPr>
+          <w:rFonts w:ascii="黑体" w:eastAsia="黑体" w:hAnsi="黑体"/>
+          <w:szCs w:val="21"/>
+        </w:rPr>
+        <w:t>lock Size:</w:t>
+      </w:r>
+      <w:r>
+        <w:rPr>
+          <w:rFonts w:ascii="黑体" w:eastAsia="黑体" w:hAnsi="黑体"/>
+          <w:color w:val="FFC000"/>
+          <w:szCs w:val="21"/>
+        </w:rPr>
+        <w:t>8</w:t>
+      </w:r>
+    </w:p>
+    <w:p>
+      <w:pPr>
+        <w:pStyle w:val="a5"/>
+        <w:numPr>
+          <w:ilvl w:val="0"/>
+          <w:numId w:val="1"/>
+        </w:numPr>
+        <w:ind w:firstLineChars="0"/>
+        <w:rPr>
+          <w:rFonts w:ascii="黑体" w:eastAsia="黑体" w:hAnsi="黑体"/>
+          <w:color w:val="FFFF00"/>
+          <w:szCs w:val="21"/>
+        </w:rPr>
+      </w:pPr>
+      <w:r>
+        <w:rPr>
+          <w:rFonts w:ascii="黑体" w:eastAsia="黑体" w:hAnsi="黑体"/>
+          <w:szCs w:val="21"/>
+        </w:rPr>
+        <w:t xml:space="preserve">Reversal: </w:t>
+      </w:r>
+      <w:r>
+        <w:rPr>
+          <w:rFonts w:ascii="黑体" w:eastAsia="黑体" w:hAnsi="黑体"/>
+          <w:color w:val="FFFF00"/>
+          <w:szCs w:val="21"/>
+        </w:rPr>
+        <w:t>T</w:t>
+      </w:r>
+      <w:r>
+        <w:rPr>
+          <w:rFonts w:ascii="黑体" w:eastAsia="黑体" w:hAnsi="黑体" w:hint="eastAsia"/>
+          <w:color w:val="FFFF00"/>
+          <w:szCs w:val="21"/>
+        </w:rPr>
+        <w:t>rue</w:t>
+      </w:r>
+    </w:p>
+    <w:tbl>
+      <w:tblPr>
+        <w:tblStyle w:val="a6"/>
+        <w:tblW w:w="0" w:type="auto"/>
+        <w:tblInd w:w="420" w:type="dxa"/>
+        <w:tblLook w:val="04A0" w:firstRow="1" w:lastRow="0" w:firstColumn="1" w:lastColumn="0" w:noHBand="0" w:noVBand="1"/>
+      </w:tblPr>
+      <w:tblGrid>
+        <w:gridCol w:w="3938"/>
+        <w:gridCol w:w="3938"/>
+      </w:tblGrid>
+      <w:tr>
+        <w:tc>
+          <w:tcPr>
+            <w:tcW w:w="4148" w:type="dxa"/>
+          </w:tcPr>
+          <w:p>
+            <w:pPr>
+              <w:pStyle w:val="a5"/>
+              <w:ind w:firstLineChars="0" w:firstLine="0"/>
+              <w:rPr>
+                <w:rFonts w:ascii="黑体" w:eastAsia="黑体" w:hAnsi="黑体"/>
+                <w:szCs w:val="21"/>
+              </w:rPr>
+            </w:pPr>
+            <w:r>
+              <w:rPr>
+                <w:rFonts w:ascii="黑体" w:eastAsia="黑体" w:hAnsi="黑体" w:hint="eastAsia"/>
+                <w:szCs w:val="21"/>
+              </w:rPr>
+              <w:t>分类阈值</w:t>
+            </w:r>
+          </w:p>
+        </w:tc>
+        <w:tc>
+          <w:tcPr>
+            <w:tcW w:w="4148" w:type="dxa"/>
+          </w:tcPr>
+          <w:p>
+            <w:pPr>
+              <w:pStyle w:val="a5"/>
+              <w:ind w:firstLineChars="0" w:firstLine="0"/>
+              <w:rPr>
+                <w:rFonts w:ascii="黑体" w:eastAsia="黑体" w:hAnsi="黑体"/>
+                <w:szCs w:val="21"/>
+              </w:rPr>
+            </w:pPr>
+            <w:r>
+              <w:rPr>
+                <w:rFonts w:ascii="黑体" w:eastAsia="黑体" w:hAnsi="黑体" w:hint="eastAsia"/>
+                <w:szCs w:val="21"/>
+              </w:rPr>
+              <w:t>结果</w:t>
+            </w:r>
+          </w:p>
+        </w:tc>
+      </w:tr>
+      <w:tr>
+        <w:tc>
+          <w:tcPr>
+            <w:tcW w:w="4148" w:type="dxa"/>
+          </w:tcPr>
+          <w:p>
+            <w:pPr>
+              <w:pStyle w:val="a5"/>
+              <w:ind w:firstLineChars="0" w:firstLine="0"/>
+              <w:rPr>
+                <w:rFonts w:ascii="黑体" w:eastAsia="黑体" w:hAnsi="黑体"/>
+                <w:szCs w:val="21"/>
+              </w:rPr>
+            </w:pPr>
+          </w:p>
+        </w:tc>
+        <w:tc>
+          <w:tcPr>
+            <w:tcW w:w="4148" w:type="dxa"/>
+          </w:tcPr>
+          <w:p>
+            <w:pPr>
+              <w:pStyle w:val="a5"/>
+              <w:ind w:firstLineChars="0" w:firstLine="0"/>
+              <w:rPr>
+                <w:rFonts w:ascii="黑体" w:eastAsia="黑体" w:hAnsi="黑体"/>
+                <w:szCs w:val="21"/>
+              </w:rPr>
+            </w:pPr>
+          </w:p>
+        </w:tc>
+      </w:tr>
+      <w:tr>
+        <w:tc>
+          <w:tcPr>
+            <w:tcW w:w="4148" w:type="dxa"/>
+          </w:tcPr>
+          <w:p>
+            <w:pPr>
+              <w:pStyle w:val="a5"/>
+              <w:ind w:firstLineChars="0" w:firstLine="0"/>
+              <w:rPr>
+                <w:rFonts w:ascii="黑体" w:eastAsia="黑体" w:hAnsi="黑体"/>
+                <w:szCs w:val="21"/>
+              </w:rPr>
+            </w:pPr>
+          </w:p>
+        </w:tc>
+        <w:tc>
+          <w:tcPr>
+            <w:tcW w:w="4148" w:type="dxa"/>
+          </w:tcPr>
+          <w:p>
+            <w:pPr>
+              <w:pStyle w:val="a5"/>
+              <w:ind w:firstLineChars="0" w:firstLine="0"/>
+              <w:rPr>
+                <w:rFonts w:ascii="黑体" w:eastAsia="黑体" w:hAnsi="黑体"/>
+                <w:szCs w:val="21"/>
+              </w:rPr>
+            </w:pPr>
+          </w:p>
+        </w:tc>
+      </w:tr>
+      <w:tr>
+        <w:tc>
+          <w:tcPr>
+            <w:tcW w:w="4148" w:type="dxa"/>
+          </w:tcPr>
+          <w:p>
+            <w:pPr>
+              <w:pStyle w:val="a5"/>
+              <w:ind w:firstLineChars="0" w:firstLine="0"/>
+              <w:rPr>
+                <w:rFonts w:ascii="黑体" w:eastAsia="黑体" w:hAnsi="黑体"/>
+                <w:szCs w:val="21"/>
+              </w:rPr>
+            </w:pPr>
+          </w:p>
+        </w:tc>
+        <w:tc>
+          <w:tcPr>
+            <w:tcW w:w="4148" w:type="dxa"/>
+          </w:tcPr>
+          <w:p>
+            <w:pPr>
+              <w:pStyle w:val="a5"/>
+              <w:ind w:firstLineChars="0" w:firstLine="0"/>
+              <w:rPr>
+                <w:rFonts w:ascii="黑体" w:eastAsia="黑体" w:hAnsi="黑体"/>
+                <w:szCs w:val="21"/>
+              </w:rPr>
+            </w:pPr>
+          </w:p>
+        </w:tc>
+      </w:tr>
+    </w:tbl>
+    <w:p>
+      <w:pPr>
+        <w:pStyle w:val="a5"/>
+        <w:ind w:left="420" w:firstLineChars="0" w:firstLine="0"/>
+        <w:rPr>
+          <w:rFonts w:ascii="黑体" w:eastAsia="黑体" w:hAnsi="黑体"/>
+          <w:szCs w:val="21"/>
+        </w:rPr>
+      </w:pPr>
+    </w:p>
+    <w:p>
+      <w:pPr>
+        <w:pStyle w:val="a5"/>
+        <w:ind w:left="420" w:firstLineChars="0" w:firstLine="0"/>
+        <w:rPr>
+          <w:rFonts w:ascii="黑体" w:eastAsia="黑体" w:hAnsi="黑体"/>
+          <w:szCs w:val="21"/>
+        </w:rPr>
+      </w:pPr>
+    </w:p>
+    <w:p>
+      <w:pPr>
+        <w:pStyle w:val="a5"/>
+        <w:ind w:left="420" w:firstLineChars="0" w:firstLine="0"/>
+        <w:rPr>
+          <w:rFonts w:ascii="黑体" w:eastAsia="黑体" w:hAnsi="黑体"/>
+          <w:szCs w:val="21"/>
+        </w:rPr>
+      </w:pPr>
+    </w:p>
+    <w:p>
+      <w:pPr>
+        <w:pStyle w:val="a5"/>
+        <w:numPr>
+          <w:ilvl w:val="0"/>
+          <w:numId w:val="1"/>
+        </w:numPr>
+        <w:ind w:firstLineChars="0"/>
+        <w:rPr>
+          <w:rFonts w:ascii="黑体" w:eastAsia="黑体" w:hAnsi="黑体"/>
+          <w:szCs w:val="21"/>
+        </w:rPr>
+      </w:pPr>
+      <w:r>
+        <w:rPr>
+          <w:rFonts w:ascii="黑体" w:eastAsia="黑体" w:hAnsi="黑体"/>
+          <w:szCs w:val="21"/>
+        </w:rPr>
+        <w:t>G</w:t>
+      </w:r>
+      <w:r>
+        <w:rPr>
+          <w:rFonts w:ascii="黑体" w:eastAsia="黑体" w:hAnsi="黑体" w:hint="eastAsia"/>
+          <w:szCs w:val="21"/>
+        </w:rPr>
+        <w:t>abor</w:t>
+      </w:r>
+      <w:r>
+        <w:rPr>
+          <w:rFonts w:ascii="黑体" w:eastAsia="黑体" w:hAnsi="黑体"/>
+          <w:szCs w:val="21"/>
+        </w:rPr>
+        <w:t>:</w:t>
+      </w:r>
+      <w:r>
+        <w:rPr>
+          <w:rFonts w:ascii="黑体" w:eastAsia="黑体" w:hAnsi="黑体"/>
+          <w:color w:val="FF0000"/>
+          <w:szCs w:val="21"/>
+        </w:rPr>
+        <w:t>10</w:t>
+      </w:r>
+    </w:p>
+    <w:p>
+      <w:pPr>
+        <w:pStyle w:val="a5"/>
+        <w:numPr>
+          <w:ilvl w:val="0"/>
+          <w:numId w:val="1"/>
+        </w:numPr>
+        <w:ind w:firstLineChars="0"/>
+        <w:rPr>
+          <w:rFonts w:ascii="黑体" w:eastAsia="黑体" w:hAnsi="黑体"/>
+          <w:szCs w:val="21"/>
+        </w:rPr>
+      </w:pPr>
+      <w:r>
+        <w:rPr>
+          <w:rFonts w:ascii="黑体" w:eastAsia="黑体" w:hAnsi="黑体" w:hint="eastAsia"/>
+          <w:szCs w:val="21"/>
+        </w:rPr>
+        <w:t>B</w:t>
+      </w:r>
+      <w:r>
+        <w:rPr>
+          <w:rFonts w:ascii="黑体" w:eastAsia="黑体" w:hAnsi="黑体"/>
+          <w:szCs w:val="21"/>
+        </w:rPr>
+        <w:t>lock Size:</w:t>
+      </w:r>
+      <w:r>
+        <w:rPr>
+          <w:rFonts w:ascii="黑体" w:eastAsia="黑体" w:hAnsi="黑体"/>
+          <w:color w:val="FFC000"/>
+          <w:szCs w:val="21"/>
+        </w:rPr>
+        <w:t>16</w:t>
+      </w:r>
+    </w:p>
+    <w:p>
+      <w:pPr>
+        <w:pStyle w:val="a5"/>
+        <w:numPr>
+          <w:ilvl w:val="0"/>
+          <w:numId w:val="1"/>
+        </w:numPr>
+        <w:ind w:firstLineChars="0"/>
+        <w:rPr>
+          <w:rFonts w:ascii="黑体" w:eastAsia="黑体" w:hAnsi="黑体"/>
+          <w:color w:val="FFFF00"/>
+          <w:szCs w:val="21"/>
+        </w:rPr>
+      </w:pPr>
+      <w:r>
+        <w:rPr>
+          <w:rFonts w:ascii="黑体" w:eastAsia="黑体" w:hAnsi="黑体"/>
+          <w:szCs w:val="21"/>
+        </w:rPr>
+        <w:t xml:space="preserve">Reversal: </w:t>
+      </w:r>
+      <w:r>
+        <w:rPr>
+          <w:rFonts w:ascii="黑体" w:eastAsia="黑体" w:hAnsi="黑体"/>
+          <w:color w:val="FFFF00"/>
+          <w:szCs w:val="21"/>
+        </w:rPr>
+        <w:t>T</w:t>
+      </w:r>
+      <w:r>
+        <w:rPr>
+          <w:rFonts w:ascii="黑体" w:eastAsia="黑体" w:hAnsi="黑体" w:hint="eastAsia"/>
+          <w:color w:val="FFFF00"/>
+          <w:szCs w:val="21"/>
+        </w:rPr>
+        <w:t>rue</w:t>
+      </w:r>
+    </w:p>
+    <w:tbl>
+      <w:tblPr>
+        <w:tblStyle w:val="a6"/>
+        <w:tblW w:w="0" w:type="auto"/>
+        <w:tblInd w:w="420" w:type="dxa"/>
+        <w:tblLook w:val="04A0" w:firstRow="1" w:lastRow="0" w:firstColumn="1" w:lastColumn="0" w:noHBand="0" w:noVBand="1"/>
+      </w:tblPr>
+      <w:tblGrid>
+        <w:gridCol w:w="3938"/>
+        <w:gridCol w:w="3938"/>
+      </w:tblGrid>
+      <w:tr>
+        <w:tc>
+          <w:tcPr>
+            <w:tcW w:w="4148" w:type="dxa"/>
+          </w:tcPr>
+          <w:p>
+            <w:pPr>
+              <w:pStyle w:val="a5"/>
+              <w:ind w:firstLineChars="0" w:firstLine="0"/>
+              <w:rPr>
+                <w:rFonts w:ascii="黑体" w:eastAsia="黑体" w:hAnsi="黑体"/>
+                <w:szCs w:val="21"/>
+              </w:rPr>
+            </w:pPr>
+            <w:r>
+              <w:rPr>
+                <w:rFonts w:ascii="黑体" w:eastAsia="黑体" w:hAnsi="黑体" w:hint="eastAsia"/>
+                <w:szCs w:val="21"/>
+              </w:rPr>
+              <w:t>分类阈值</w:t>
+            </w:r>
+          </w:p>
+        </w:tc>
+        <w:tc>
+          <w:tcPr>
+            <w:tcW w:w="4148" w:type="dxa"/>
+          </w:tcPr>
+          <w:p>
+            <w:pPr>
+              <w:pStyle w:val="a5"/>
+              <w:ind w:firstLineChars="0" w:firstLine="0"/>
+              <w:rPr>
+                <w:rFonts w:ascii="黑体" w:eastAsia="黑体" w:hAnsi="黑体"/>
+                <w:szCs w:val="21"/>
+              </w:rPr>
+            </w:pPr>
+            <w:r>
+              <w:rPr>
+                <w:rFonts w:ascii="黑体" w:eastAsia="黑体" w:hAnsi="黑体" w:hint="eastAsia"/>
+                <w:szCs w:val="21"/>
+              </w:rPr>
+              <w:t>结果</w:t>
+            </w:r>
+          </w:p>
+        </w:tc>
+      </w:tr>
+      <w:tr>
+        <w:tc>
+          <w:tcPr>
+            <w:tcW w:w="4148" w:type="dxa"/>
+          </w:tcPr>
+          <w:p>
+            <w:pPr>
+              <w:pStyle w:val="a5"/>
+              <w:ind w:firstLineChars="0" w:firstLine="0"/>
+              <w:rPr>
+                <w:rFonts w:ascii="黑体" w:eastAsia="黑体" w:hAnsi="黑体"/>
+                <w:szCs w:val="21"/>
+              </w:rPr>
+            </w:pPr>
+          </w:p>
+        </w:tc>
+        <w:tc>
+          <w:tcPr>
+            <w:tcW w:w="4148" w:type="dxa"/>
+          </w:tcPr>
+          <w:p>
+            <w:pPr>
+              <w:pStyle w:val="a5"/>
+              <w:ind w:firstLineChars="0" w:firstLine="0"/>
+              <w:rPr>
+                <w:rFonts w:ascii="黑体" w:eastAsia="黑体" w:hAnsi="黑体"/>
+                <w:szCs w:val="21"/>
+              </w:rPr>
+            </w:pPr>
+          </w:p>
+        </w:tc>
+      </w:tr>
+      <w:tr>
+        <w:tc>
+          <w:tcPr>
+            <w:tcW w:w="4148" w:type="dxa"/>
+          </w:tcPr>
+          <w:p>
+            <w:pPr>
+              <w:pStyle w:val="a5"/>
+              <w:ind w:firstLineChars="0" w:firstLine="0"/>
+              <w:rPr>
+                <w:rFonts w:ascii="黑体" w:eastAsia="黑体" w:hAnsi="黑体"/>
+                <w:szCs w:val="21"/>
+              </w:rPr>
+            </w:pPr>
+          </w:p>
+        </w:tc>
+        <w:tc>
+          <w:tcPr>
+            <w:tcW w:w="4148" w:type="dxa"/>
+          </w:tcPr>
+          <w:p>
+            <w:pPr>
+              <w:pStyle w:val="a5"/>
+              <w:ind w:firstLineChars="0" w:firstLine="0"/>
+              <w:rPr>
+                <w:rFonts w:ascii="黑体" w:eastAsia="黑体" w:hAnsi="黑体"/>
+                <w:szCs w:val="21"/>
+              </w:rPr>
+            </w:pPr>
+          </w:p>
+        </w:tc>
+      </w:tr>
+      <w:tr>
+        <w:tc>
+          <w:tcPr>
+            <w:tcW w:w="4148" w:type="dxa"/>
+          </w:tcPr>
+          <w:p>
+            <w:pPr>
+              <w:pStyle w:val="a5"/>
+              <w:ind w:firstLineChars="0" w:firstLine="0"/>
+              <w:rPr>
+                <w:rFonts w:ascii="黑体" w:eastAsia="黑体" w:hAnsi="黑体"/>
+                <w:szCs w:val="21"/>
+              </w:rPr>
+            </w:pPr>
+          </w:p>
+        </w:tc>
+        <w:tc>
+          <w:tcPr>
+            <w:tcW w:w="4148" w:type="dxa"/>
+          </w:tcPr>
+          <w:p>
+            <w:pPr>
+              <w:pStyle w:val="a5"/>
+              <w:ind w:firstLineChars="0" w:firstLine="0"/>
+              <w:rPr>
+                <w:rFonts w:ascii="黑体" w:eastAsia="黑体" w:hAnsi="黑体"/>
+                <w:szCs w:val="21"/>
+              </w:rPr>
+            </w:pPr>
+          </w:p>
+        </w:tc>
+      </w:tr>
+    </w:tbl>
+    <w:p>
+      <w:pPr>
+        <w:pStyle w:val="a5"/>
+        <w:ind w:left="420" w:firstLineChars="0" w:firstLine="0"/>
+        <w:rPr>
+          <w:rFonts w:ascii="黑体" w:eastAsia="黑体" w:hAnsi="黑体"/>
+          <w:szCs w:val="21"/>
+        </w:rPr>
+      </w:pPr>
+    </w:p>
+    <w:p>
+      <w:pPr>
+        <w:pStyle w:val="a5"/>
+        <w:ind w:left="420" w:firstLineChars="0" w:firstLine="0"/>
+        <w:rPr>
+          <w:rFonts w:ascii="黑体" w:eastAsia="黑体" w:hAnsi="黑体"/>
+          <w:szCs w:val="21"/>
+        </w:rPr>
+      </w:pPr>
+    </w:p>
+    <w:p>
+      <w:pPr>
+        <w:pStyle w:val="a5"/>
+        <w:ind w:left="420" w:firstLineChars="0" w:firstLine="0"/>
+        <w:rPr>
+          <w:rFonts w:ascii="黑体" w:eastAsia="黑体" w:hAnsi="黑体"/>
+          <w:szCs w:val="21"/>
+        </w:rPr>
+      </w:pPr>
+    </w:p>
+    <w:p>
+      <w:pPr>
+        <w:pStyle w:val="a5"/>
+        <w:numPr>
+          <w:ilvl w:val="0"/>
+          <w:numId w:val="1"/>
+        </w:numPr>
+        <w:ind w:firstLineChars="0"/>
+        <w:rPr>
+          <w:rFonts w:ascii="黑体" w:eastAsia="黑体" w:hAnsi="黑体"/>
+          <w:szCs w:val="21"/>
+        </w:rPr>
+      </w:pPr>
+      <w:r>
+        <w:rPr>
+          <w:rFonts w:ascii="黑体" w:eastAsia="黑体" w:hAnsi="黑体"/>
+          <w:szCs w:val="21"/>
+        </w:rPr>
+        <w:t>G</w:t>
+      </w:r>
+      <w:r>
+        <w:rPr>
+          <w:rFonts w:ascii="黑体" w:eastAsia="黑体" w:hAnsi="黑体" w:hint="eastAsia"/>
+          <w:szCs w:val="21"/>
+        </w:rPr>
+        <w:t>abor</w:t>
+      </w:r>
+      <w:r>
+        <w:rPr>
+          <w:rFonts w:ascii="黑体" w:eastAsia="黑体" w:hAnsi="黑体"/>
+          <w:szCs w:val="21"/>
+        </w:rPr>
+        <w:t>:</w:t>
+      </w:r>
+      <w:r>
+        <w:rPr>
+          <w:rFonts w:ascii="黑体" w:eastAsia="黑体" w:hAnsi="黑体"/>
+          <w:color w:val="FF0000"/>
+          <w:szCs w:val="21"/>
+        </w:rPr>
+        <w:t>10</w:t>
+      </w:r>
+    </w:p>
+    <w:p>
+      <w:pPr>
+        <w:pStyle w:val="a5"/>
+        <w:numPr>
+          <w:ilvl w:val="0"/>
+          <w:numId w:val="1"/>
+        </w:numPr>
+        <w:ind w:firstLineChars="0"/>
+        <w:rPr>
+          <w:rFonts w:ascii="黑体" w:eastAsia="黑体" w:hAnsi="黑体"/>
+          <w:szCs w:val="21"/>
+        </w:rPr>
+      </w:pPr>
+      <w:r>
+        <w:rPr>
+          <w:rFonts w:ascii="黑体" w:eastAsia="黑体" w:hAnsi="黑体" w:hint="eastAsia"/>
+          <w:szCs w:val="21"/>
+        </w:rPr>
+        <w:t>B</w:t>
+      </w:r>
+      <w:r>
+        <w:rPr>
+          <w:rFonts w:ascii="黑体" w:eastAsia="黑体" w:hAnsi="黑体"/>
+          <w:szCs w:val="21"/>
+        </w:rPr>
+        <w:t>lock Size:</w:t>
+      </w:r>
+      <w:r>
+        <w:rPr>
+          <w:rFonts w:ascii="黑体" w:eastAsia="黑体" w:hAnsi="黑体"/>
+          <w:color w:val="FFC000"/>
+          <w:szCs w:val="21"/>
+        </w:rPr>
+        <w:t>24</w:t>
+      </w:r>
+    </w:p>
+    <w:p>
+      <w:pPr>
+        <w:pStyle w:val="a5"/>
+        <w:numPr>
+          <w:ilvl w:val="0"/>
+          <w:numId w:val="1"/>
+        </w:numPr>
+        <w:ind w:firstLineChars="0"/>
+        <w:rPr>
+          <w:rFonts w:ascii="黑体" w:eastAsia="黑体" w:hAnsi="黑体"/>
+          <w:color w:val="FFFF00"/>
+          <w:szCs w:val="21"/>
+        </w:rPr>
+      </w:pPr>
+      <w:r>
+        <w:rPr>
+          <w:rFonts w:ascii="黑体" w:eastAsia="黑体" w:hAnsi="黑体"/>
+          <w:szCs w:val="21"/>
+        </w:rPr>
+        <w:t xml:space="preserve">Reversal: </w:t>
+      </w:r>
+      <w:r>
+        <w:rPr>
+          <w:rFonts w:ascii="黑体" w:eastAsia="黑体" w:hAnsi="黑体"/>
+          <w:color w:val="FFFF00"/>
+          <w:szCs w:val="21"/>
+        </w:rPr>
+        <w:t>T</w:t>
+      </w:r>
+      <w:r>
+        <w:rPr>
+          <w:rFonts w:ascii="黑体" w:eastAsia="黑体" w:hAnsi="黑体" w:hint="eastAsia"/>
+          <w:color w:val="FFFF00"/>
+          <w:szCs w:val="21"/>
+        </w:rPr>
+        <w:t>rue</w:t>
+      </w:r>
+    </w:p>
+    <w:tbl>
+      <w:tblPr>
+        <w:tblStyle w:val="a6"/>
+        <w:tblW w:w="0" w:type="auto"/>
+        <w:tblInd w:w="420" w:type="dxa"/>
+        <w:tblLook w:val="04A0" w:firstRow="1" w:lastRow="0" w:firstColumn="1" w:lastColumn="0" w:noHBand="0" w:noVBand="1"/>
+      </w:tblPr>
+      <w:tblGrid>
+        <w:gridCol w:w="3938"/>
+        <w:gridCol w:w="3938"/>
+      </w:tblGrid>
+      <w:tr>
+        <w:tc>
+          <w:tcPr>
+            <w:tcW w:w="4148" w:type="dxa"/>
+          </w:tcPr>
+          <w:p>
+            <w:pPr>
+              <w:pStyle w:val="a5"/>
+              <w:ind w:firstLineChars="0" w:firstLine="0"/>
+              <w:rPr>
+                <w:rFonts w:ascii="黑体" w:eastAsia="黑体" w:hAnsi="黑体"/>
+                <w:szCs w:val="21"/>
+              </w:rPr>
+            </w:pPr>
+            <w:r>
+              <w:rPr>
+                <w:rFonts w:ascii="黑体" w:eastAsia="黑体" w:hAnsi="黑体" w:hint="eastAsia"/>
+                <w:szCs w:val="21"/>
+              </w:rPr>
+              <w:t>分类阈值</w:t>
+            </w:r>
+          </w:p>
+        </w:tc>
+        <w:tc>
+          <w:tcPr>
+            <w:tcW w:w="4148" w:type="dxa"/>
+          </w:tcPr>
+          <w:p>
+            <w:pPr>
+              <w:pStyle w:val="a5"/>
+              <w:ind w:firstLineChars="0" w:firstLine="0"/>
+              <w:rPr>
+                <w:rFonts w:ascii="黑体" w:eastAsia="黑体" w:hAnsi="黑体"/>
+                <w:szCs w:val="21"/>
+              </w:rPr>
+            </w:pPr>
+            <w:r>
+              <w:rPr>
+                <w:rFonts w:ascii="黑体" w:eastAsia="黑体" w:hAnsi="黑体" w:hint="eastAsia"/>
+                <w:szCs w:val="21"/>
+              </w:rPr>
+              <w:t>结果</w:t>
+            </w:r>
+          </w:p>
+        </w:tc>
+      </w:tr>
+      <w:tr>
+        <w:tc>
+          <w:tcPr>
+            <w:tcW w:w="4148" w:type="dxa"/>
+          </w:tcPr>
+          <w:p>
+            <w:pPr>
+              <w:pStyle w:val="a5"/>
+              <w:ind w:firstLineChars="0" w:firstLine="0"/>
+              <w:rPr>
+                <w:rFonts w:ascii="黑体" w:eastAsia="黑体" w:hAnsi="黑体"/>
+                <w:szCs w:val="21"/>
+              </w:rPr>
+            </w:pPr>
+          </w:p>
+        </w:tc>
+        <w:tc>
+          <w:tcPr>
+            <w:tcW w:w="4148" w:type="dxa"/>
+          </w:tcPr>
+          <w:p>
+            <w:pPr>
+              <w:pStyle w:val="a5"/>
+              <w:ind w:firstLineChars="0" w:firstLine="0"/>
+              <w:rPr>
+                <w:rFonts w:ascii="黑体" w:eastAsia="黑体" w:hAnsi="黑体"/>
+                <w:szCs w:val="21"/>
+              </w:rPr>
+            </w:pPr>
+          </w:p>
+        </w:tc>
+      </w:tr>
+      <w:tr>
+        <w:tc>
+          <w:tcPr>
+            <w:tcW w:w="4148" w:type="dxa"/>
+          </w:tcPr>
+          <w:p>
+            <w:pPr>
+              <w:pStyle w:val="a5"/>
+              <w:ind w:firstLineChars="0" w:firstLine="0"/>
+              <w:rPr>
+                <w:rFonts w:ascii="黑体" w:eastAsia="黑体" w:hAnsi="黑体"/>
+                <w:szCs w:val="21"/>
+              </w:rPr>
+            </w:pPr>
+          </w:p>
+        </w:tc>
+        <w:tc>
+          <w:tcPr>
+            <w:tcW w:w="4148" w:type="dxa"/>
+          </w:tcPr>
+          <w:p>
+            <w:pPr>
+              <w:pStyle w:val="a5"/>
+              <w:ind w:firstLineChars="0" w:firstLine="0"/>
+              <w:rPr>
+                <w:rFonts w:ascii="黑体" w:eastAsia="黑体" w:hAnsi="黑体"/>
+                <w:szCs w:val="21"/>
+              </w:rPr>
+            </w:pPr>
+          </w:p>
+        </w:tc>
+      </w:tr>
+      <w:tr>
+        <w:tc>
+          <w:tcPr>
+            <w:tcW w:w="4148" w:type="dxa"/>
+          </w:tcPr>
+          <w:p>
+            <w:pPr>
+              <w:pStyle w:val="a5"/>
+              <w:ind w:firstLineChars="0" w:firstLine="0"/>
+              <w:rPr>
+                <w:rFonts w:ascii="黑体" w:eastAsia="黑体" w:hAnsi="黑体"/>
+                <w:szCs w:val="21"/>
+              </w:rPr>
+            </w:pPr>
+          </w:p>
+        </w:tc>
+        <w:tc>
+          <w:tcPr>
+            <w:tcW w:w="4148" w:type="dxa"/>
+          </w:tcPr>
+          <w:p>
+            <w:pPr>
+              <w:pStyle w:val="a5"/>
+              <w:ind w:firstLineChars="0" w:firstLine="0"/>
+              <w:rPr>
+                <w:rFonts w:ascii="黑体" w:eastAsia="黑体" w:hAnsi="黑体"/>
+                <w:szCs w:val="21"/>
+              </w:rPr>
+            </w:pPr>
+          </w:p>
+        </w:tc>
+      </w:tr>
+    </w:tbl>
+    <w:p>
+      <w:pPr>
+        <w:pStyle w:val="a5"/>
+        <w:ind w:left="420" w:firstLineChars="0" w:firstLine="0"/>
+        <w:rPr>
+          <w:rFonts w:ascii="黑体" w:eastAsia="黑体" w:hAnsi="黑体"/>
+          <w:szCs w:val="21"/>
+        </w:rPr>
+      </w:pPr>
+    </w:p>
+    <w:p>
+      <w:pPr>
+        <w:pStyle w:val="a5"/>
+        <w:ind w:left="420" w:firstLineChars="0" w:firstLine="0"/>
+        <w:rPr>
+          <w:rFonts w:ascii="黑体" w:eastAsia="黑体" w:hAnsi="黑体"/>
+          <w:szCs w:val="21"/>
+        </w:rPr>
+      </w:pPr>
+    </w:p>
+    <w:p>
+      <w:pPr>
+        <w:pStyle w:val="a5"/>
+        <w:ind w:left="420" w:firstLineChars="0" w:firstLine="0"/>
+        <w:rPr>
+          <w:rFonts w:ascii="黑体" w:eastAsia="黑体" w:hAnsi="黑体"/>
+          <w:szCs w:val="21"/>
+        </w:rPr>
+      </w:pPr>
+    </w:p>
+    <w:p>
+      <w:pPr>
+        <w:pStyle w:val="a5"/>
+        <w:numPr>
+          <w:ilvl w:val="0"/>
+          <w:numId w:val="1"/>
+        </w:numPr>
+        <w:ind w:firstLineChars="0"/>
+        <w:rPr>
+          <w:rFonts w:ascii="黑体" w:eastAsia="黑体" w:hAnsi="黑体"/>
+          <w:szCs w:val="21"/>
+        </w:rPr>
+      </w:pPr>
+      <w:r>
+        <w:rPr>
+          <w:rFonts w:ascii="黑体" w:eastAsia="黑体" w:hAnsi="黑体"/>
+          <w:szCs w:val="21"/>
+        </w:rPr>
+        <w:t>G</w:t>
+      </w:r>
+      <w:r>
+        <w:rPr>
+          <w:rFonts w:ascii="黑体" w:eastAsia="黑体" w:hAnsi="黑体" w:hint="eastAsia"/>
+          <w:szCs w:val="21"/>
+        </w:rPr>
+        <w:t>abor</w:t>
+      </w:r>
+      <w:r>
+        <w:rPr>
+          <w:rFonts w:ascii="黑体" w:eastAsia="黑体" w:hAnsi="黑体"/>
+          <w:szCs w:val="21"/>
+        </w:rPr>
+        <w:t>:</w:t>
+      </w:r>
+      <w:r>
+        <w:rPr>
+          <w:rFonts w:ascii="黑体" w:eastAsia="黑体" w:hAnsi="黑体"/>
+          <w:color w:val="FF0000"/>
+          <w:szCs w:val="21"/>
+        </w:rPr>
+        <w:t>10</w:t>
       </w:r>
     </w:p>
     <w:p>

</xml_diff>